<commit_message>
new bluetooth, should work, need hardware
</commit_message>
<xml_diff>
--- a/esp32_new_bluetooth/Getting started.docx
+++ b/esp32_new_bluetooth/Getting started.docx
@@ -43,8 +43,6 @@
         </w:rPr>
         <w:t>Overview</w:t>
       </w:r>
-      <w:bookmarkStart w:id="0" w:name="_GoBack"/>
-      <w:bookmarkEnd w:id="0"/>
     </w:p>
     <w:p>
       <w:pPr>
@@ -158,7 +156,6 @@
                 <w:lang w:val="en-US"/>
               </w:rPr>
             </w:pPr>
-            <w:proofErr w:type="spellStart"/>
             <w:r>
               <w:rPr>
                 <w:sz w:val="20"/>
@@ -167,22 +164,20 @@
               </w:rPr>
               <w:t>Message.h</w:t>
             </w:r>
-            <w:proofErr w:type="spellEnd"/>
-          </w:p>
-        </w:tc>
-        <w:tc>
-          <w:tcPr>
-            <w:tcW w:w="0" w:type="auto"/>
-          </w:tcPr>
-          <w:p>
-            <w:pPr>
-              <w:rPr>
-                <w:sz w:val="20"/>
-                <w:szCs w:val="20"/>
-                <w:lang w:val="en-US"/>
-              </w:rPr>
-            </w:pPr>
-            <w:proofErr w:type="spellStart"/>
+          </w:p>
+        </w:tc>
+        <w:tc>
+          <w:tcPr>
+            <w:tcW w:w="0" w:type="auto"/>
+          </w:tcPr>
+          <w:p>
+            <w:pPr>
+              <w:rPr>
+                <w:sz w:val="20"/>
+                <w:szCs w:val="20"/>
+                <w:lang w:val="en-US"/>
+              </w:rPr>
+            </w:pPr>
             <w:r>
               <w:rPr>
                 <w:sz w:val="20"/>
@@ -191,46 +186,27 @@
               </w:rPr>
               <w:t>Message.m</w:t>
             </w:r>
-            <w:proofErr w:type="spellEnd"/>
-          </w:p>
-        </w:tc>
-        <w:tc>
-          <w:tcPr>
-            <w:tcW w:w="0" w:type="auto"/>
-          </w:tcPr>
-          <w:p>
-            <w:pPr>
-              <w:rPr>
-                <w:sz w:val="20"/>
-                <w:szCs w:val="20"/>
-                <w:lang w:val="en-US"/>
-              </w:rPr>
-            </w:pPr>
-            <w:r>
-              <w:rPr>
-                <w:sz w:val="20"/>
-                <w:szCs w:val="20"/>
-                <w:lang w:val="en-US"/>
-              </w:rPr>
-              <w:t xml:space="preserve">Implements a common </w:t>
-            </w:r>
-            <w:proofErr w:type="gramStart"/>
-            <w:r>
-              <w:rPr>
-                <w:sz w:val="20"/>
-                <w:szCs w:val="20"/>
-                <w:lang w:val="en-US"/>
-              </w:rPr>
-              <w:t>high level</w:t>
-            </w:r>
-            <w:proofErr w:type="gramEnd"/>
-            <w:r>
-              <w:rPr>
-                <w:sz w:val="20"/>
-                <w:szCs w:val="20"/>
-                <w:lang w:val="en-US"/>
-              </w:rPr>
-              <w:t xml:space="preserve"> message data class</w:t>
+          </w:p>
+        </w:tc>
+        <w:tc>
+          <w:tcPr>
+            <w:tcW w:w="0" w:type="auto"/>
+          </w:tcPr>
+          <w:p>
+            <w:pPr>
+              <w:rPr>
+                <w:sz w:val="20"/>
+                <w:szCs w:val="20"/>
+                <w:lang w:val="en-US"/>
+              </w:rPr>
+            </w:pPr>
+            <w:r>
+              <w:rPr>
+                <w:sz w:val="20"/>
+                <w:szCs w:val="20"/>
+                <w:lang w:val="en-US"/>
+              </w:rPr>
+              <w:t>Implements a common high level message data class</w:t>
             </w:r>
             <w:r>
               <w:rPr>
@@ -256,7 +232,6 @@
                 <w:lang w:val="en-US"/>
               </w:rPr>
             </w:pPr>
-            <w:proofErr w:type="spellStart"/>
             <w:r>
               <w:rPr>
                 <w:sz w:val="20"/>
@@ -265,22 +240,20 @@
               </w:rPr>
               <w:t>SppBluetooth.h</w:t>
             </w:r>
-            <w:proofErr w:type="spellEnd"/>
-          </w:p>
-        </w:tc>
-        <w:tc>
-          <w:tcPr>
-            <w:tcW w:w="0" w:type="auto"/>
-          </w:tcPr>
-          <w:p>
-            <w:pPr>
-              <w:rPr>
-                <w:sz w:val="20"/>
-                <w:szCs w:val="20"/>
-                <w:lang w:val="en-US"/>
-              </w:rPr>
-            </w:pPr>
-            <w:proofErr w:type="spellStart"/>
+          </w:p>
+        </w:tc>
+        <w:tc>
+          <w:tcPr>
+            <w:tcW w:w="0" w:type="auto"/>
+          </w:tcPr>
+          <w:p>
+            <w:pPr>
+              <w:rPr>
+                <w:sz w:val="20"/>
+                <w:szCs w:val="20"/>
+                <w:lang w:val="en-US"/>
+              </w:rPr>
+            </w:pPr>
             <w:r>
               <w:rPr>
                 <w:sz w:val="20"/>
@@ -289,7 +262,6 @@
               </w:rPr>
               <w:t>SppBluetooth.m</w:t>
             </w:r>
-            <w:proofErr w:type="spellEnd"/>
           </w:p>
         </w:tc>
         <w:tc>
@@ -360,29 +332,7 @@
                 <w:szCs w:val="20"/>
                 <w:lang w:val="en-US"/>
               </w:rPr>
-              <w:t xml:space="preserve">Note that the ESP code checks for new data, while </w:t>
-            </w:r>
-            <w:proofErr w:type="spellStart"/>
-            <w:r>
-              <w:rPr>
-                <w:i/>
-                <w:iCs/>
-                <w:sz w:val="20"/>
-                <w:szCs w:val="20"/>
-                <w:lang w:val="en-US"/>
-              </w:rPr>
-              <w:t>Matlab</w:t>
-            </w:r>
-            <w:proofErr w:type="spellEnd"/>
-            <w:r>
-              <w:rPr>
-                <w:i/>
-                <w:iCs/>
-                <w:sz w:val="20"/>
-                <w:szCs w:val="20"/>
-                <w:lang w:val="en-US"/>
-              </w:rPr>
-              <w:t xml:space="preserve"> uses an event driven structure to reduce processing jitter.</w:t>
+              <w:t>Note that the ESP code checks for new data, while Matlab uses an event driven structure to reduce processing jitter.</w:t>
             </w:r>
             <w:r>
               <w:rPr>
@@ -408,7 +358,6 @@
                 <w:lang w:val="en-US"/>
               </w:rPr>
             </w:pPr>
-            <w:proofErr w:type="spellStart"/>
             <w:r>
               <w:rPr>
                 <w:sz w:val="20"/>
@@ -417,7 +366,6 @@
               </w:rPr>
               <w:t>TaskInterface.h</w:t>
             </w:r>
-            <w:proofErr w:type="spellEnd"/>
           </w:p>
         </w:tc>
         <w:tc>
@@ -530,7 +478,6 @@
                 <w:lang w:val="en-US"/>
               </w:rPr>
             </w:pPr>
-            <w:proofErr w:type="spellStart"/>
             <w:r>
               <w:rPr>
                 <w:sz w:val="20"/>
@@ -539,86 +486,41 @@
               </w:rPr>
               <w:t>board_type.h</w:t>
             </w:r>
-            <w:proofErr w:type="spellEnd"/>
-          </w:p>
-        </w:tc>
-        <w:tc>
-          <w:tcPr>
-            <w:tcW w:w="0" w:type="auto"/>
-          </w:tcPr>
-          <w:p>
-            <w:pPr>
-              <w:rPr>
-                <w:sz w:val="20"/>
-                <w:szCs w:val="20"/>
-                <w:lang w:val="en-US"/>
-              </w:rPr>
-            </w:pPr>
-          </w:p>
-        </w:tc>
-        <w:tc>
-          <w:tcPr>
-            <w:tcW w:w="0" w:type="auto"/>
-          </w:tcPr>
-          <w:p>
-            <w:pPr>
-              <w:rPr>
-                <w:sz w:val="20"/>
-                <w:szCs w:val="20"/>
-                <w:lang w:val="en-US"/>
-              </w:rPr>
-            </w:pPr>
-            <w:r>
-              <w:rPr>
-                <w:sz w:val="20"/>
-                <w:szCs w:val="20"/>
-                <w:lang w:val="en-US"/>
-              </w:rPr>
-              <w:t>Interface for setting and receiving the board type (</w:t>
-            </w:r>
-            <w:proofErr w:type="spellStart"/>
-            <w:r>
-              <w:rPr>
-                <w:sz w:val="20"/>
-                <w:szCs w:val="20"/>
-                <w:lang w:val="en-US"/>
-              </w:rPr>
-              <w:t>e.g</w:t>
-            </w:r>
-            <w:proofErr w:type="spellEnd"/>
-            <w:r>
-              <w:rPr>
-                <w:sz w:val="20"/>
-                <w:szCs w:val="20"/>
-                <w:lang w:val="en-US"/>
-              </w:rPr>
-              <w:t xml:space="preserve">, Motor Controller) from the </w:t>
-            </w:r>
-            <w:proofErr w:type="spellStart"/>
-            <w:r>
-              <w:rPr>
-                <w:sz w:val="20"/>
-                <w:szCs w:val="20"/>
-                <w:lang w:val="en-US"/>
-              </w:rPr>
-              <w:t>eeprom</w:t>
-            </w:r>
-            <w:proofErr w:type="spellEnd"/>
-            <w:r>
-              <w:rPr>
-                <w:sz w:val="20"/>
-                <w:szCs w:val="20"/>
-                <w:lang w:val="en-US"/>
-              </w:rPr>
-              <w:t xml:space="preserve"> memory</w:t>
-            </w:r>
-            <w:r>
-              <w:rPr>
-                <w:sz w:val="20"/>
-                <w:szCs w:val="20"/>
-                <w:lang w:val="en-US"/>
-              </w:rPr>
-              <w:t>.</w:t>
+          </w:p>
+        </w:tc>
+        <w:tc>
+          <w:tcPr>
+            <w:tcW w:w="0" w:type="auto"/>
+          </w:tcPr>
+          <w:p>
+            <w:pPr>
+              <w:rPr>
+                <w:sz w:val="20"/>
+                <w:szCs w:val="20"/>
+                <w:lang w:val="en-US"/>
+              </w:rPr>
+            </w:pPr>
+          </w:p>
+        </w:tc>
+        <w:tc>
+          <w:tcPr>
+            <w:tcW w:w="0" w:type="auto"/>
+          </w:tcPr>
+          <w:p>
+            <w:pPr>
+              <w:rPr>
+                <w:sz w:val="20"/>
+                <w:szCs w:val="20"/>
+                <w:lang w:val="en-US"/>
+              </w:rPr>
+            </w:pPr>
+            <w:r>
+              <w:rPr>
+                <w:sz w:val="20"/>
+                <w:szCs w:val="20"/>
+                <w:lang w:val="en-US"/>
+              </w:rPr>
+              <w:t>Interface for setting and receiving the board type (e.g, Motor Controller) from the eeprom memory.</w:t>
             </w:r>
           </w:p>
         </w:tc>
@@ -636,7 +538,6 @@
                 <w:lang w:val="en-US"/>
               </w:rPr>
             </w:pPr>
-            <w:proofErr w:type="spellStart"/>
             <w:r>
               <w:rPr>
                 <w:sz w:val="20"/>
@@ -645,7 +546,6 @@
               </w:rPr>
               <w:t>Sheduler.h</w:t>
             </w:r>
-            <w:proofErr w:type="spellEnd"/>
           </w:p>
         </w:tc>
         <w:tc>
@@ -732,13 +632,7 @@
               <w:rPr>
                 <w:lang w:val="en-US"/>
               </w:rPr>
-              <w:t>ESP32</w:t>
-            </w:r>
-            <w:r>
-              <w:rPr>
-                <w:lang w:val="en-US"/>
-              </w:rPr>
-              <w:t xml:space="preserve"> Demo Files</w:t>
+              <w:t>ESP32 Demo Files</w:t>
             </w:r>
           </w:p>
         </w:tc>
@@ -778,14 +672,12 @@
               </w:rPr>
               <w:t>tasks/</w:t>
             </w:r>
-            <w:proofErr w:type="spellStart"/>
             <w:r>
               <w:rPr>
                 <w:lang w:val="en-US"/>
               </w:rPr>
               <w:t>DemoTask.h</w:t>
             </w:r>
-            <w:proofErr w:type="spellEnd"/>
           </w:p>
         </w:tc>
         <w:tc>
@@ -824,14 +716,12 @@
               </w:rPr>
               <w:t>tasks/</w:t>
             </w:r>
-            <w:proofErr w:type="spellStart"/>
             <w:r>
               <w:rPr>
                 <w:lang w:val="en-US"/>
               </w:rPr>
               <w:t>DemoMotorControllerTask.h</w:t>
             </w:r>
-            <w:proofErr w:type="spellEnd"/>
           </w:p>
         </w:tc>
         <w:tc>
@@ -873,14 +763,12 @@
             <w:r>
               <w:t xml:space="preserve"> </w:t>
             </w:r>
-            <w:proofErr w:type="spellStart"/>
             <w:r>
               <w:rPr>
                 <w:lang w:val="en-US"/>
               </w:rPr>
               <w:t>DemoSensorBandTask.h</w:t>
             </w:r>
-            <w:proofErr w:type="spellEnd"/>
           </w:p>
         </w:tc>
         <w:tc>
@@ -1641,24 +1529,14 @@
       <w:r>
         <w:t xml:space="preserve">Table </w:t>
       </w:r>
-      <w:r>
-        <w:fldChar w:fldCharType="begin"/>
-      </w:r>
-      <w:r>
-        <w:instrText xml:space="preserve"> SEQ Table \* ARABIC </w:instrText>
-      </w:r>
-      <w:r>
-        <w:fldChar w:fldCharType="separate"/>
-      </w:r>
-      <w:r>
-        <w:rPr>
-          <w:noProof/>
-        </w:rPr>
-        <w:t>1</w:t>
-      </w:r>
-      <w:r>
-        <w:fldChar w:fldCharType="end"/>
-      </w:r>
+      <w:fldSimple w:instr=" SEQ Table \* ARABIC ">
+        <w:r>
+          <w:rPr>
+            <w:noProof/>
+          </w:rPr>
+          <w:t>1</w:t>
+        </w:r>
+      </w:fldSimple>
       <w:r>
         <w:rPr>
           <w:lang w:val="en-US"/>
@@ -1972,7 +1850,6 @@
         </w:rPr>
         <w:t xml:space="preserve">must inherit the </w:t>
       </w:r>
-      <w:proofErr w:type="spellStart"/>
       <w:r>
         <w:rPr>
           <w:i/>
@@ -1981,7 +1858,6 @@
         </w:rPr>
         <w:t>TaskInterface</w:t>
       </w:r>
-      <w:proofErr w:type="spellEnd"/>
       <w:r>
         <w:rPr>
           <w:lang w:val="en-US"/>
@@ -2196,7 +2072,6 @@
                 <w:lang w:val="en-US"/>
               </w:rPr>
             </w:pPr>
-            <w:proofErr w:type="spellStart"/>
             <w:r>
               <w:rPr>
                 <w:sz w:val="20"/>
@@ -2205,7 +2080,6 @@
               </w:rPr>
               <w:t>high_frequency_sample_names</w:t>
             </w:r>
-            <w:proofErr w:type="spellEnd"/>
           </w:p>
         </w:tc>
         <w:tc>
@@ -2302,7 +2176,6 @@
                 <w:lang w:val="en-US"/>
               </w:rPr>
             </w:pPr>
-            <w:proofErr w:type="spellStart"/>
             <w:r>
               <w:rPr>
                 <w:sz w:val="20"/>
@@ -2311,7 +2184,6 @@
               </w:rPr>
               <w:t>low_frequency_sample_names</w:t>
             </w:r>
-            <w:proofErr w:type="spellEnd"/>
           </w:p>
         </w:tc>
         <w:tc>
@@ -2333,15 +2205,7 @@
                 <w:szCs w:val="20"/>
                 <w:lang w:val="en-US"/>
               </w:rPr>
-              <w:t xml:space="preserve">List of </w:t>
-            </w:r>
-            <w:r>
-              <w:rPr>
-                <w:sz w:val="20"/>
-                <w:szCs w:val="20"/>
-                <w:lang w:val="en-US"/>
-              </w:rPr>
-              <w:t>Strings</w:t>
+              <w:t>List of Strings</w:t>
             </w:r>
           </w:p>
         </w:tc>
@@ -2387,41 +2251,7 @@
                 <w:szCs w:val="20"/>
                 <w:lang w:val="en-US"/>
               </w:rPr>
-              <w:t xml:space="preserve">{“torque”, </w:t>
-            </w:r>
-            <w:r>
-              <w:rPr>
-                <w:sz w:val="20"/>
-                <w:szCs w:val="20"/>
-                <w:lang w:val="en-US"/>
-              </w:rPr>
-              <w:t>“</w:t>
-            </w:r>
-            <w:proofErr w:type="spellStart"/>
-            <w:r>
-              <w:rPr>
-                <w:sz w:val="20"/>
-                <w:szCs w:val="20"/>
-                <w:lang w:val="en-US"/>
-              </w:rPr>
-              <w:t>IMUx</w:t>
-            </w:r>
-            <w:proofErr w:type="spellEnd"/>
-            <w:r>
-              <w:rPr>
-                <w:sz w:val="20"/>
-                <w:szCs w:val="20"/>
-                <w:lang w:val="en-US"/>
-              </w:rPr>
-              <w:t>”, “FSR1”</w:t>
-            </w:r>
-            <w:r>
-              <w:rPr>
-                <w:sz w:val="20"/>
-                <w:szCs w:val="20"/>
-                <w:lang w:val="en-US"/>
-              </w:rPr>
-              <w:t>}</w:t>
+              <w:t>{“torque”, “IMUx”, “FSR1”}</w:t>
             </w:r>
           </w:p>
         </w:tc>
@@ -2463,7 +2293,6 @@
           <w:lang w:val="en-US"/>
         </w:rPr>
       </w:pPr>
-      <w:proofErr w:type="spellStart"/>
       <w:r>
         <w:rPr>
           <w:i/>
@@ -2472,7 +2301,6 @@
         </w:rPr>
         <w:t>DemoTask.h</w:t>
       </w:r>
-      <w:proofErr w:type="spellEnd"/>
     </w:p>
     <w:p>
       <w:pPr>
@@ -2485,7 +2313,6 @@
           <w:lang w:val="en-US"/>
         </w:rPr>
       </w:pPr>
-      <w:proofErr w:type="spellStart"/>
       <w:r>
         <w:rPr>
           <w:i/>
@@ -2494,7 +2321,6 @@
         </w:rPr>
         <w:t>DemoMotorControllerTask.h</w:t>
       </w:r>
-      <w:proofErr w:type="spellEnd"/>
     </w:p>
     <w:p>
       <w:pPr>
@@ -2507,7 +2333,6 @@
           <w:lang w:val="en-US"/>
         </w:rPr>
       </w:pPr>
-      <w:proofErr w:type="spellStart"/>
       <w:r>
         <w:rPr>
           <w:i/>
@@ -2516,7 +2341,6 @@
         </w:rPr>
         <w:t>DemoSensorBandTask.h</w:t>
       </w:r>
-      <w:proofErr w:type="spellEnd"/>
     </w:p>
     <w:p>
       <w:pPr>
@@ -2536,7 +2360,6 @@
         </w:rPr>
         <w:t>available, it must be registered by the “</w:t>
       </w:r>
-      <w:proofErr w:type="spellStart"/>
       <w:r>
         <w:rPr>
           <w:i/>
@@ -2545,7 +2368,6 @@
         </w:rPr>
         <w:t>get_potential_tasks</w:t>
       </w:r>
-      <w:proofErr w:type="spellEnd"/>
       <w:r>
         <w:rPr>
           <w:i/>
@@ -2566,25 +2388,7 @@
           <w:iCs/>
           <w:lang w:val="en-US"/>
         </w:rPr>
-        <w:t>“tasks/</w:t>
-      </w:r>
-      <w:proofErr w:type="spellStart"/>
-      <w:r>
-        <w:rPr>
-          <w:i/>
-          <w:iCs/>
-          <w:lang w:val="en-US"/>
-        </w:rPr>
-        <w:t>task_list.h</w:t>
-      </w:r>
-      <w:proofErr w:type="spellEnd"/>
-      <w:r>
-        <w:rPr>
-          <w:i/>
-          <w:iCs/>
-          <w:lang w:val="en-US"/>
-        </w:rPr>
-        <w:t>”</w:t>
+        <w:t>“tasks/task_list.h”</w:t>
       </w:r>
       <w:r>
         <w:rPr>
@@ -2616,16 +2420,8 @@
         <w:rPr>
           <w:lang w:val="en-US"/>
         </w:rPr>
-        <w:t xml:space="preserve"> </w:t>
-      </w:r>
-      <w:proofErr w:type="gramStart"/>
-      <w:r>
-        <w:rPr>
-          <w:lang w:val="en-US"/>
-        </w:rPr>
-        <w:t>class</w:t>
-      </w:r>
-      <w:proofErr w:type="gramEnd"/>
+        <w:t xml:space="preserve"> class</w:t>
+      </w:r>
     </w:p>
     <w:p>
       <w:pPr>
@@ -3063,23 +2859,7 @@
                 <w:szCs w:val="20"/>
                 <w:lang w:val="en-US"/>
               </w:rPr>
-              <w:t>Used to check if the MATLAB-</w:t>
-            </w:r>
-            <w:r>
-              <w:rPr>
-                <w:sz w:val="20"/>
-                <w:szCs w:val="20"/>
-                <w:lang w:val="en-US"/>
-              </w:rPr>
-              <w:t>ESP32</w:t>
-            </w:r>
-            <w:r>
-              <w:rPr>
-                <w:sz w:val="20"/>
-                <w:szCs w:val="20"/>
-                <w:lang w:val="en-US"/>
-              </w:rPr>
-              <w:t xml:space="preserve"> connection is working.</w:t>
+              <w:t>Used to check if the MATLAB-ESP32 connection is working.</w:t>
             </w:r>
           </w:p>
         </w:tc>
@@ -3100,7 +2880,6 @@
                 <w:lang w:val="en-US"/>
               </w:rPr>
             </w:pPr>
-            <w:proofErr w:type="spellStart"/>
             <w:r>
               <w:rPr>
                 <w:sz w:val="20"/>
@@ -3109,17 +2888,17 @@
               </w:rPr>
               <w:t>set_board_task_name</w:t>
             </w:r>
-            <w:proofErr w:type="spellEnd"/>
-          </w:p>
-          <w:p>
-            <w:pPr>
-              <w:rPr>
-                <w:sz w:val="20"/>
-                <w:szCs w:val="20"/>
-                <w:lang w:val="en-US"/>
-              </w:rPr>
-            </w:pPr>
-            <w:proofErr w:type="spellStart"/>
+          </w:p>
+          <w:p>
+            <w:pPr>
+              <w:rPr>
+                <w:i/>
+                <w:iCs/>
+                <w:sz w:val="20"/>
+                <w:szCs w:val="20"/>
+                <w:lang w:val="en-US"/>
+              </w:rPr>
+            </w:pPr>
             <w:r>
               <w:rPr>
                 <w:sz w:val="20"/>
@@ -3128,7 +2907,6 @@
               </w:rPr>
               <w:t>get_board_task_name</w:t>
             </w:r>
-            <w:proofErr w:type="spellEnd"/>
           </w:p>
         </w:tc>
         <w:tc>
@@ -3164,18 +2942,28 @@
           <w:p>
             <w:pPr>
               <w:rPr>
-                <w:sz w:val="20"/>
-                <w:szCs w:val="20"/>
-                <w:lang w:val="en-US"/>
-              </w:rPr>
-            </w:pPr>
-            <w:r>
-              <w:rPr>
-                <w:sz w:val="20"/>
-                <w:szCs w:val="20"/>
-                <w:lang w:val="en-US"/>
-              </w:rPr>
-              <w:t>restart</w:t>
+                <w:i/>
+                <w:iCs/>
+                <w:sz w:val="20"/>
+                <w:szCs w:val="20"/>
+                <w:lang w:val="en-US"/>
+              </w:rPr>
+            </w:pPr>
+            <w:r>
+              <w:rPr>
+                <w:sz w:val="20"/>
+                <w:szCs w:val="20"/>
+                <w:lang w:val="en-US"/>
+              </w:rPr>
+              <w:t>r</w:t>
+            </w:r>
+            <w:r>
+              <w:rPr>
+                <w:sz w:val="20"/>
+                <w:szCs w:val="20"/>
+                <w:lang w:val="en-US"/>
+              </w:rPr>
+              <w:t>estart</w:t>
             </w:r>
           </w:p>
         </w:tc>
@@ -3217,7 +3005,6 @@
                 <w:lang w:val="en-US"/>
               </w:rPr>
             </w:pPr>
-            <w:proofErr w:type="spellStart"/>
             <w:r>
               <w:rPr>
                 <w:sz w:val="20"/>
@@ -3226,7 +3013,6 @@
               </w:rPr>
               <w:t>get_sheduler_periods_behind</w:t>
             </w:r>
-            <w:proofErr w:type="spellEnd"/>
           </w:p>
         </w:tc>
         <w:tc>
@@ -3267,7 +3053,6 @@
                 <w:lang w:val="en-US"/>
               </w:rPr>
             </w:pPr>
-            <w:proofErr w:type="spellStart"/>
             <w:r>
               <w:rPr>
                 <w:sz w:val="20"/>
@@ -3277,7 +3062,6 @@
               <w:lastRenderedPageBreak/>
               <w:t>set_sample_frequency</w:t>
             </w:r>
-            <w:proofErr w:type="spellEnd"/>
             <w:r>
               <w:rPr>
                 <w:sz w:val="20"/>
@@ -3286,7 +3070,6 @@
               </w:rPr>
               <w:br/>
             </w:r>
-            <w:proofErr w:type="spellStart"/>
             <w:r>
               <w:rPr>
                 <w:sz w:val="20"/>
@@ -3295,7 +3078,6 @@
               </w:rPr>
               <w:t>get_sample_frequency</w:t>
             </w:r>
-            <w:proofErr w:type="spellEnd"/>
           </w:p>
         </w:tc>
         <w:tc>
@@ -3338,7 +3120,6 @@
                 <w:lang w:val="en-US"/>
               </w:rPr>
             </w:pPr>
-            <w:proofErr w:type="spellStart"/>
             <w:r>
               <w:rPr>
                 <w:sz w:val="20"/>
@@ -3347,17 +3128,15 @@
               </w:rPr>
               <w:t>set_send_signals_ratio</w:t>
             </w:r>
-            <w:proofErr w:type="spellEnd"/>
-          </w:p>
-          <w:p>
-            <w:pPr>
-              <w:rPr>
-                <w:sz w:val="20"/>
-                <w:szCs w:val="20"/>
-                <w:lang w:val="en-US"/>
-              </w:rPr>
-            </w:pPr>
-            <w:proofErr w:type="spellStart"/>
+          </w:p>
+          <w:p>
+            <w:pPr>
+              <w:rPr>
+                <w:sz w:val="20"/>
+                <w:szCs w:val="20"/>
+                <w:lang w:val="en-US"/>
+              </w:rPr>
+            </w:pPr>
             <w:r>
               <w:rPr>
                 <w:sz w:val="20"/>
@@ -3374,7 +3153,6 @@
               </w:rPr>
               <w:t>et_send_signals_ratio</w:t>
             </w:r>
-            <w:proofErr w:type="spellEnd"/>
           </w:p>
         </w:tc>
         <w:tc>
@@ -3451,7 +3229,6 @@
                 <w:lang w:val="en-US"/>
               </w:rPr>
             </w:pPr>
-            <w:proofErr w:type="spellStart"/>
             <w:r>
               <w:rPr>
                 <w:sz w:val="20"/>
@@ -3460,17 +3237,15 @@
               </w:rPr>
               <w:t>set_send_signals</w:t>
             </w:r>
-            <w:proofErr w:type="spellEnd"/>
-          </w:p>
-          <w:p>
-            <w:pPr>
-              <w:rPr>
-                <w:sz w:val="20"/>
-                <w:szCs w:val="20"/>
-                <w:lang w:val="en-US"/>
-              </w:rPr>
-            </w:pPr>
-            <w:proofErr w:type="spellStart"/>
+          </w:p>
+          <w:p>
+            <w:pPr>
+              <w:rPr>
+                <w:sz w:val="20"/>
+                <w:szCs w:val="20"/>
+                <w:lang w:val="en-US"/>
+              </w:rPr>
+            </w:pPr>
             <w:r>
               <w:rPr>
                 <w:sz w:val="20"/>
@@ -3487,7 +3262,6 @@
               </w:rPr>
               <w:t>et_send_signals</w:t>
             </w:r>
-            <w:proofErr w:type="spellEnd"/>
           </w:p>
         </w:tc>
         <w:tc>
@@ -3509,25 +3283,7 @@
                 <w:szCs w:val="20"/>
                 <w:lang w:val="en-US"/>
               </w:rPr>
-              <w:t xml:space="preserve">Sets/gets if the high and low frequency signals are being transmitted from the ESP32 to </w:t>
-            </w:r>
-            <w:proofErr w:type="spellStart"/>
-            <w:r>
-              <w:rPr>
-                <w:sz w:val="20"/>
-                <w:szCs w:val="20"/>
-                <w:lang w:val="en-US"/>
-              </w:rPr>
-              <w:t>Matlab</w:t>
-            </w:r>
-            <w:proofErr w:type="spellEnd"/>
-            <w:r>
-              <w:rPr>
-                <w:sz w:val="20"/>
-                <w:szCs w:val="20"/>
-                <w:lang w:val="en-US"/>
-              </w:rPr>
-              <w:t>.</w:t>
+              <w:t>Sets/gets if the high and low frequency signals are being transmitted from the ESP32 to Matlab.</w:t>
             </w:r>
           </w:p>
         </w:tc>
@@ -3546,7 +3302,6 @@
                 <w:lang w:val="en-US"/>
               </w:rPr>
             </w:pPr>
-            <w:proofErr w:type="spellStart"/>
             <w:r>
               <w:rPr>
                 <w:sz w:val="20"/>
@@ -3555,7 +3310,6 @@
               </w:rPr>
               <w:t>get_lf_signal_names</w:t>
             </w:r>
-            <w:proofErr w:type="spellEnd"/>
           </w:p>
         </w:tc>
         <w:tc>
@@ -3612,7 +3366,6 @@
                 <w:lang w:val="en-US"/>
               </w:rPr>
             </w:pPr>
-            <w:proofErr w:type="spellStart"/>
             <w:r>
               <w:rPr>
                 <w:sz w:val="20"/>
@@ -3621,7 +3374,6 @@
               </w:rPr>
               <w:t>get_hf_signal_names</w:t>
             </w:r>
-            <w:proofErr w:type="spellEnd"/>
           </w:p>
         </w:tc>
         <w:tc>
@@ -3662,7 +3414,6 @@
                 <w:lang w:val="en-US"/>
               </w:rPr>
             </w:pPr>
-            <w:proofErr w:type="spellStart"/>
             <w:r>
               <w:rPr>
                 <w:sz w:val="20"/>
@@ -3671,7 +3422,6 @@
               </w:rPr>
               <w:t>get_task_description</w:t>
             </w:r>
-            <w:proofErr w:type="spellEnd"/>
           </w:p>
         </w:tc>
         <w:tc>
@@ -3747,13 +3497,6 @@
         </w:tc>
       </w:tr>
     </w:tbl>
-    <w:p>
-      <w:pPr>
-        <w:rPr>
-          <w:lang w:val="en-US"/>
-        </w:rPr>
-      </w:pPr>
-    </w:p>
     <w:p>
       <w:pPr>
         <w:pStyle w:val="Heading1"/>
@@ -3868,19 +3611,18 @@
                 <w:szCs w:val="18"/>
                 <w:lang w:val="en-US"/>
               </w:rPr>
-              <w:t xml:space="preserve"> * Board task name: "</w:t>
-            </w:r>
-            <w:proofErr w:type="spellStart"/>
-            <w:r>
+              <w:t xml:space="preserve"> * Board task name: "demo_motor_controller"</w:t>
+            </w:r>
+          </w:p>
+          <w:p>
+            <w:pPr>
               <w:rPr>
                 <w:rFonts w:ascii="Courier New" w:hAnsi="Courier New" w:cs="Courier New"/>
                 <w:sz w:val="18"/>
                 <w:szCs w:val="18"/>
                 <w:lang w:val="en-US"/>
               </w:rPr>
-              <w:t>demo_motor_controller</w:t>
-            </w:r>
-            <w:proofErr w:type="spellEnd"/>
+            </w:pPr>
             <w:r>
               <w:rPr>
                 <w:rFonts w:ascii="Courier New" w:hAnsi="Courier New" w:cs="Courier New"/>
@@ -3888,7 +3630,7 @@
                 <w:szCs w:val="18"/>
                 <w:lang w:val="en-US"/>
               </w:rPr>
-              <w:t>"</w:t>
+              <w:t xml:space="preserve"> * Bluetooth name: "009ABBE350CC@Exo-Aider"</w:t>
             </w:r>
           </w:p>
           <w:p>
@@ -3907,18 +3649,18 @@
                 <w:szCs w:val="18"/>
                 <w:lang w:val="en-US"/>
               </w:rPr>
-              <w:t xml:space="preserve"> * Bluetooth name: "009ABBE350CC@Exo-Aider"</w:t>
-            </w:r>
-          </w:p>
-          <w:p>
-            <w:pPr>
+              <w:t xml:space="preserve"> * 4 potential tasks: ["demo_left_sensor_band", "demo_motor_controller",</w:t>
+            </w:r>
+            <w:r>
               <w:rPr>
                 <w:rFonts w:ascii="Courier New" w:hAnsi="Courier New" w:cs="Courier New"/>
                 <w:sz w:val="18"/>
                 <w:szCs w:val="18"/>
                 <w:lang w:val="en-US"/>
               </w:rPr>
-            </w:pPr>
+              <w:br/>
+              <w:t xml:space="preserve">        </w:t>
+            </w:r>
             <w:r>
               <w:rPr>
                 <w:rFonts w:ascii="Courier New" w:hAnsi="Courier New" w:cs="Courier New"/>
@@ -3926,106 +3668,7 @@
                 <w:szCs w:val="18"/>
                 <w:lang w:val="en-US"/>
               </w:rPr>
-              <w:t xml:space="preserve"> * 4 potential tasks: ["</w:t>
-            </w:r>
-            <w:proofErr w:type="spellStart"/>
-            <w:r>
-              <w:rPr>
-                <w:rFonts w:ascii="Courier New" w:hAnsi="Courier New" w:cs="Courier New"/>
-                <w:sz w:val="18"/>
-                <w:szCs w:val="18"/>
-                <w:lang w:val="en-US"/>
-              </w:rPr>
-              <w:t>demo_left_sensor_band</w:t>
-            </w:r>
-            <w:proofErr w:type="spellEnd"/>
-            <w:r>
-              <w:rPr>
-                <w:rFonts w:ascii="Courier New" w:hAnsi="Courier New" w:cs="Courier New"/>
-                <w:sz w:val="18"/>
-                <w:szCs w:val="18"/>
-                <w:lang w:val="en-US"/>
-              </w:rPr>
-              <w:t>", "</w:t>
-            </w:r>
-            <w:proofErr w:type="spellStart"/>
-            <w:r>
-              <w:rPr>
-                <w:rFonts w:ascii="Courier New" w:hAnsi="Courier New" w:cs="Courier New"/>
-                <w:sz w:val="18"/>
-                <w:szCs w:val="18"/>
-                <w:lang w:val="en-US"/>
-              </w:rPr>
-              <w:t>demo_motor_controller</w:t>
-            </w:r>
-            <w:proofErr w:type="spellEnd"/>
-            <w:r>
-              <w:rPr>
-                <w:rFonts w:ascii="Courier New" w:hAnsi="Courier New" w:cs="Courier New"/>
-                <w:sz w:val="18"/>
-                <w:szCs w:val="18"/>
-                <w:lang w:val="en-US"/>
-              </w:rPr>
-              <w:t>",</w:t>
-            </w:r>
-            <w:r>
-              <w:rPr>
-                <w:rFonts w:ascii="Courier New" w:hAnsi="Courier New" w:cs="Courier New"/>
-                <w:sz w:val="18"/>
-                <w:szCs w:val="18"/>
-                <w:lang w:val="en-US"/>
-              </w:rPr>
-              <w:br/>
-              <w:t xml:space="preserve">        </w:t>
-            </w:r>
-            <w:r>
-              <w:rPr>
-                <w:rFonts w:ascii="Courier New" w:hAnsi="Courier New" w:cs="Courier New"/>
-                <w:sz w:val="18"/>
-                <w:szCs w:val="18"/>
-                <w:lang w:val="en-US"/>
-              </w:rPr>
-              <w:t>"</w:t>
-            </w:r>
-            <w:proofErr w:type="spellStart"/>
-            <w:r>
-              <w:rPr>
-                <w:rFonts w:ascii="Courier New" w:hAnsi="Courier New" w:cs="Courier New"/>
-                <w:sz w:val="18"/>
-                <w:szCs w:val="18"/>
-                <w:lang w:val="en-US"/>
-              </w:rPr>
-              <w:t>demo_right_sensor_band</w:t>
-            </w:r>
-            <w:proofErr w:type="spellEnd"/>
-            <w:r>
-              <w:rPr>
-                <w:rFonts w:ascii="Courier New" w:hAnsi="Courier New" w:cs="Courier New"/>
-                <w:sz w:val="18"/>
-                <w:szCs w:val="18"/>
-                <w:lang w:val="en-US"/>
-              </w:rPr>
-              <w:t>", "</w:t>
-            </w:r>
-            <w:proofErr w:type="spellStart"/>
-            <w:r>
-              <w:rPr>
-                <w:rFonts w:ascii="Courier New" w:hAnsi="Courier New" w:cs="Courier New"/>
-                <w:sz w:val="18"/>
-                <w:szCs w:val="18"/>
-                <w:lang w:val="en-US"/>
-              </w:rPr>
-              <w:t>demo_task</w:t>
-            </w:r>
-            <w:proofErr w:type="spellEnd"/>
-            <w:r>
-              <w:rPr>
-                <w:rFonts w:ascii="Courier New" w:hAnsi="Courier New" w:cs="Courier New"/>
-                <w:sz w:val="18"/>
-                <w:szCs w:val="18"/>
-                <w:lang w:val="en-US"/>
-              </w:rPr>
-              <w:t>"]</w:t>
+              <w:t>"demo_right_sensor_band", "demo_task"]</w:t>
             </w:r>
           </w:p>
           <w:p>
@@ -4185,7 +3828,6 @@
         </w:rPr>
         <w:t xml:space="preserve">the </w:t>
       </w:r>
-      <w:proofErr w:type="spellStart"/>
       <w:r>
         <w:rPr>
           <w:i/>
@@ -4194,7 +3836,6 @@
         </w:rPr>
         <w:t>TaskInterface</w:t>
       </w:r>
-      <w:proofErr w:type="spellEnd"/>
       <w:r>
         <w:rPr>
           <w:lang w:val="en-US"/>
@@ -4235,7 +3876,6 @@
         </w:rPr>
         <w:t xml:space="preserve">Add an instance of the class to the </w:t>
       </w:r>
-      <w:proofErr w:type="spellStart"/>
       <w:r>
         <w:rPr>
           <w:i/>
@@ -4244,26 +3884,11 @@
         </w:rPr>
         <w:t>get_potential_tasks</w:t>
       </w:r>
-      <w:proofErr w:type="spellEnd"/>
-      <w:r>
-        <w:rPr>
-          <w:lang w:val="en-US"/>
-        </w:rPr>
-        <w:t xml:space="preserve"> function in the “tasks/</w:t>
-      </w:r>
-      <w:proofErr w:type="spellStart"/>
-      <w:r>
-        <w:rPr>
-          <w:lang w:val="en-US"/>
-        </w:rPr>
-        <w:t>task_list.h</w:t>
-      </w:r>
-      <w:proofErr w:type="spellEnd"/>
-      <w:r>
-        <w:rPr>
-          <w:lang w:val="en-US"/>
-        </w:rPr>
-        <w:t>” file.</w:t>
+      <w:r>
+        <w:rPr>
+          <w:lang w:val="en-US"/>
+        </w:rPr>
+        <w:t xml:space="preserve"> function in the “tasks/task_list.h” file.</w:t>
       </w:r>
     </w:p>
     <w:p>
@@ -4277,6 +3902,640 @@
         <w:rPr>
           <w:lang w:val="en-US"/>
         </w:rPr>
+        <w:t>Connecting to the ESP32 from MATLAB</w:t>
+      </w:r>
+    </w:p>
+    <w:p>
+      <w:pPr>
+        <w:rPr>
+          <w:lang w:val="en-US"/>
+        </w:rPr>
+      </w:pPr>
+      <w:r>
+        <w:rPr>
+          <w:lang w:val="en-US"/>
+        </w:rPr>
+        <w:t>To connect to an ESP32 bluetooth connection from Matlab the following command is used:</w:t>
+      </w:r>
+    </w:p>
+    <w:p>
+      <w:pPr>
+        <w:autoSpaceDE w:val="0"/>
+        <w:autoSpaceDN w:val="0"/>
+        <w:adjustRightInd w:val="0"/>
+        <w:spacing w:after="0" w:line="240" w:lineRule="auto"/>
+        <w:ind w:firstLine="709"/>
+        <w:rPr>
+          <w:lang w:val="en-US"/>
+        </w:rPr>
+      </w:pPr>
+      <w:r>
+        <w:rPr>
+          <w:rFonts w:ascii="Courier New" w:hAnsi="Courier New" w:cs="Courier New"/>
+          <w:color w:val="000000"/>
+          <w:sz w:val="20"/>
+          <w:szCs w:val="20"/>
+        </w:rPr>
+        <w:t>SppBluetooth(</w:t>
+      </w:r>
+      <w:r>
+        <w:rPr>
+          <w:rFonts w:ascii="Courier New" w:hAnsi="Courier New" w:cs="Courier New"/>
+          <w:sz w:val="20"/>
+          <w:szCs w:val="20"/>
+          <w:lang w:val="en-US"/>
+        </w:rPr>
+        <w:t>b</w:t>
+      </w:r>
+      <w:r>
+        <w:rPr>
+          <w:rFonts w:ascii="Courier New" w:hAnsi="Courier New" w:cs="Courier New"/>
+          <w:sz w:val="20"/>
+          <w:szCs w:val="20"/>
+          <w:lang w:val="en-US"/>
+        </w:rPr>
+        <w:t>luetooth_name</w:t>
+      </w:r>
+      <w:r>
+        <w:rPr>
+          <w:rFonts w:ascii="Courier New" w:hAnsi="Courier New" w:cs="Courier New"/>
+          <w:color w:val="000000"/>
+          <w:sz w:val="20"/>
+          <w:szCs w:val="20"/>
+        </w:rPr>
+        <w:t>,</w:t>
+      </w:r>
+      <w:r>
+        <w:rPr>
+          <w:rFonts w:ascii="Courier New" w:hAnsi="Courier New" w:cs="Courier New"/>
+          <w:color w:val="000000"/>
+          <w:sz w:val="20"/>
+          <w:szCs w:val="20"/>
+          <w:lang w:val="en-US"/>
+        </w:rPr>
+        <w:t xml:space="preserve"> board_task_name</w:t>
+      </w:r>
+      <w:r>
+        <w:rPr>
+          <w:rFonts w:ascii="Courier New" w:hAnsi="Courier New" w:cs="Courier New"/>
+          <w:color w:val="000000"/>
+          <w:sz w:val="20"/>
+          <w:szCs w:val="20"/>
+        </w:rPr>
+        <w:t xml:space="preserve">, </w:t>
+      </w:r>
+      <w:r>
+        <w:rPr>
+          <w:rFonts w:ascii="Courier New" w:hAnsi="Courier New" w:cs="Courier New"/>
+          <w:color w:val="000000"/>
+          <w:sz w:val="20"/>
+          <w:szCs w:val="20"/>
+          <w:lang w:val="en-US"/>
+        </w:rPr>
+        <w:t>buffer_size</w:t>
+      </w:r>
+      <w:r>
+        <w:rPr>
+          <w:rFonts w:ascii="Courier New" w:hAnsi="Courier New" w:cs="Courier New"/>
+          <w:color w:val="000000"/>
+          <w:sz w:val="20"/>
+          <w:szCs w:val="20"/>
+        </w:rPr>
+        <w:t>)</w:t>
+      </w:r>
+      <w:r>
+        <w:rPr>
+          <w:rFonts w:ascii="Courier New" w:hAnsi="Courier New" w:cs="Courier New"/>
+          <w:color w:val="000000"/>
+          <w:sz w:val="20"/>
+          <w:szCs w:val="20"/>
+        </w:rPr>
+        <w:br/>
+      </w:r>
+      <w:r>
+        <w:rPr>
+          <w:lang w:val="en-US"/>
+        </w:rPr>
+        <w:t>Where</w:t>
+      </w:r>
+    </w:p>
+    <w:p>
+      <w:pPr>
+        <w:ind w:firstLine="709"/>
+        <w:rPr>
+          <w:rFonts w:cstheme="minorHAnsi"/>
+          <w:sz w:val="20"/>
+          <w:szCs w:val="20"/>
+          <w:lang w:val="en-US"/>
+        </w:rPr>
+      </w:pPr>
+      <w:r>
+        <w:rPr>
+          <w:lang w:val="en-US"/>
+        </w:rPr>
+        <w:tab/>
+      </w:r>
+      <w:r>
+        <w:rPr>
+          <w:rFonts w:ascii="Courier New" w:hAnsi="Courier New" w:cs="Courier New"/>
+          <w:sz w:val="20"/>
+          <w:szCs w:val="20"/>
+          <w:lang w:val="en-US"/>
+        </w:rPr>
+        <w:t>b</w:t>
+      </w:r>
+      <w:r>
+        <w:rPr>
+          <w:rFonts w:ascii="Courier New" w:hAnsi="Courier New" w:cs="Courier New"/>
+          <w:sz w:val="20"/>
+          <w:szCs w:val="20"/>
+          <w:lang w:val="en-US"/>
+        </w:rPr>
+        <w:t>luetooth_name</w:t>
+      </w:r>
+      <w:r>
+        <w:rPr>
+          <w:rFonts w:cstheme="minorHAnsi"/>
+          <w:sz w:val="20"/>
+          <w:szCs w:val="20"/>
+          <w:lang w:val="en-US"/>
+        </w:rPr>
+        <w:t xml:space="preserve"> </w:t>
+      </w:r>
+      <w:r>
+        <w:rPr>
+          <w:rFonts w:ascii="Courier New" w:hAnsi="Courier New" w:cs="Courier New"/>
+          <w:sz w:val="20"/>
+          <w:szCs w:val="20"/>
+          <w:lang w:val="en-US"/>
+        </w:rPr>
+        <w:t>i</w:t>
+      </w:r>
+      <w:r>
+        <w:rPr>
+          <w:rFonts w:cstheme="minorHAnsi"/>
+          <w:sz w:val="20"/>
+          <w:szCs w:val="20"/>
+          <w:lang w:val="en-US"/>
+        </w:rPr>
+        <w:t xml:space="preserve">s the unique name of the ESP32 </w:t>
+      </w:r>
+      <w:r>
+        <w:rPr>
+          <w:rFonts w:cstheme="minorHAnsi"/>
+          <w:sz w:val="20"/>
+          <w:szCs w:val="20"/>
+          <w:lang w:val="en-US"/>
+        </w:rPr>
+        <w:t>B</w:t>
+      </w:r>
+      <w:r>
+        <w:rPr>
+          <w:rFonts w:cstheme="minorHAnsi"/>
+          <w:sz w:val="20"/>
+          <w:szCs w:val="20"/>
+          <w:lang w:val="en-US"/>
+        </w:rPr>
+        <w:t xml:space="preserve">luetooth unit, e.g., </w:t>
+      </w:r>
+      <w:r>
+        <w:rPr>
+          <w:rFonts w:ascii="Courier New" w:hAnsi="Courier New" w:cs="Courier New"/>
+          <w:sz w:val="20"/>
+          <w:szCs w:val="20"/>
+          <w:lang w:val="en-US"/>
+        </w:rPr>
+        <w:t>009ABBE350CC@Exo-Aider</w:t>
+      </w:r>
+      <w:r>
+        <w:rPr>
+          <w:rFonts w:cstheme="minorHAnsi"/>
+          <w:sz w:val="20"/>
+          <w:szCs w:val="20"/>
+          <w:lang w:val="en-US"/>
+        </w:rPr>
+        <w:t>. This is the Bluetooth name printed during boot as depicted above.</w:t>
+      </w:r>
+    </w:p>
+    <w:p>
+      <w:pPr>
+        <w:ind w:firstLine="709"/>
+        <w:rPr>
+          <w:lang w:val="en-US"/>
+        </w:rPr>
+      </w:pPr>
+      <w:r>
+        <w:rPr>
+          <w:rFonts w:ascii="Courier New" w:hAnsi="Courier New" w:cs="Courier New"/>
+          <w:color w:val="000000"/>
+          <w:sz w:val="20"/>
+          <w:szCs w:val="20"/>
+          <w:lang w:val="en-US"/>
+        </w:rPr>
+        <w:t>board_task_name</w:t>
+      </w:r>
+      <w:r>
+        <w:rPr>
+          <w:lang w:val="en-US"/>
+        </w:rPr>
+        <w:t xml:space="preserve"> is the task name that the ESP32 unit should execute</w:t>
+      </w:r>
+      <w:r>
+        <w:rPr>
+          <w:lang w:val="en-US"/>
+        </w:rPr>
+        <w:t xml:space="preserve">, e.g., </w:t>
+      </w:r>
+      <w:r>
+        <w:rPr>
+          <w:rFonts w:ascii="Courier New" w:hAnsi="Courier New" w:cs="Courier New"/>
+          <w:lang w:val="en-US"/>
+        </w:rPr>
+        <w:t>demo_motor_controller</w:t>
+      </w:r>
+      <w:r>
+        <w:rPr>
+          <w:lang w:val="en-US"/>
+        </w:rPr>
+        <w:t>. See available tasks during the unit startup.</w:t>
+      </w:r>
+    </w:p>
+    <w:p>
+      <w:pPr>
+        <w:ind w:firstLine="709"/>
+        <w:rPr>
+          <w:rFonts w:eastAsiaTheme="minorEastAsia"/>
+          <w:lang w:val="en-US"/>
+        </w:rPr>
+      </w:pPr>
+      <w:r>
+        <w:rPr>
+          <w:rFonts w:ascii="Courier New" w:hAnsi="Courier New" w:cs="Courier New"/>
+          <w:color w:val="000000"/>
+          <w:sz w:val="20"/>
+          <w:szCs w:val="20"/>
+          <w:lang w:val="en-US"/>
+        </w:rPr>
+        <w:t>buffer_size</w:t>
+      </w:r>
+      <w:r>
+        <w:rPr>
+          <w:lang w:val="en-US"/>
+        </w:rPr>
+        <w:t xml:space="preserve"> is the buffer sizes. The SppBluetooth class maintains consistent performance by using ring buffers for storing both messages and signals. With a sampling frequency of </w:t>
+      </w:r>
+      <m:oMath>
+        <m:r>
+          <w:rPr>
+            <w:rFonts w:ascii="Cambria Math" w:hAnsi="Cambria Math"/>
+            <w:lang w:val="en-US"/>
+          </w:rPr>
+          <m:t>1</m:t>
+        </m:r>
+        <m:r>
+          <w:rPr>
+            <w:rFonts w:ascii="Cambria Math" w:hAnsi="Cambria Math"/>
+            <w:lang w:val="en-US"/>
+          </w:rPr>
+          <m:t xml:space="preserve"> kHz</m:t>
+        </m:r>
+      </m:oMath>
+      <w:r>
+        <w:rPr>
+          <w:lang w:val="en-US"/>
+        </w:rPr>
+        <w:t xml:space="preserve"> </w:t>
+      </w:r>
+      <m:oMath>
+        <m:r>
+          <w:rPr>
+            <w:rFonts w:ascii="Cambria Math" w:hAnsi="Cambria Math"/>
+            <w:lang w:val="en-US"/>
+          </w:rPr>
+          <m:t>(</m:t>
+        </m:r>
+        <m:sSub>
+          <m:sSubPr>
+            <m:ctrlPr>
+              <w:rPr>
+                <w:rFonts w:ascii="Cambria Math" w:hAnsi="Cambria Math"/>
+                <w:i/>
+                <w:lang w:val="en-US"/>
+              </w:rPr>
+            </m:ctrlPr>
+          </m:sSubPr>
+          <m:e>
+            <m:r>
+              <w:rPr>
+                <w:rFonts w:ascii="Cambria Math" w:hAnsi="Cambria Math"/>
+                <w:lang w:val="en-US"/>
+              </w:rPr>
+              <m:t>f</m:t>
+            </m:r>
+          </m:e>
+          <m:sub>
+            <m:r>
+              <w:rPr>
+                <w:rFonts w:ascii="Cambria Math" w:hAnsi="Cambria Math"/>
+                <w:lang w:val="en-US"/>
+              </w:rPr>
+              <m:t>s</m:t>
+            </m:r>
+          </m:sub>
+        </m:sSub>
+        <m:r>
+          <w:rPr>
+            <w:rFonts w:ascii="Cambria Math" w:hAnsi="Cambria Math"/>
+            <w:lang w:val="en-US"/>
+          </w:rPr>
+          <m:t>=1</m:t>
+        </m:r>
+        <m:r>
+          <w:rPr>
+            <w:rFonts w:ascii="Cambria Math" w:hAnsi="Cambria Math"/>
+            <w:lang w:val="en-US"/>
+          </w:rPr>
+          <m:t xml:space="preserve"> kHz)</m:t>
+        </m:r>
+      </m:oMath>
+      <w:r>
+        <w:rPr>
+          <w:lang w:val="en-US"/>
+        </w:rPr>
+        <w:t xml:space="preserve"> and a desired buffer duration of 20 minutes </w:t>
+      </w:r>
+      <m:oMath>
+        <m:r>
+          <w:rPr>
+            <w:rFonts w:ascii="Cambria Math" w:hAnsi="Cambria Math"/>
+            <w:lang w:val="en-US"/>
+          </w:rPr>
+          <m:t>(d=1</m:t>
+        </m:r>
+        <m:r>
+          <w:rPr>
+            <w:rFonts w:ascii="Cambria Math" w:hAnsi="Cambria Math"/>
+            <w:lang w:val="en-US"/>
+          </w:rPr>
+          <m:t>,</m:t>
+        </m:r>
+        <m:r>
+          <w:rPr>
+            <w:rFonts w:ascii="Cambria Math" w:hAnsi="Cambria Math"/>
+            <w:lang w:val="en-US"/>
+          </w:rPr>
+          <m:t xml:space="preserve">200 </m:t>
+        </m:r>
+        <m:r>
+          <m:rPr>
+            <m:nor/>
+          </m:rPr>
+          <w:rPr>
+            <w:rFonts w:ascii="Cambria Math" w:hAnsi="Cambria Math"/>
+            <w:lang w:val="en-US"/>
+          </w:rPr>
+          <m:t>s</m:t>
+        </m:r>
+        <m:r>
+          <w:rPr>
+            <w:rFonts w:ascii="Cambria Math" w:hAnsi="Cambria Math"/>
+            <w:lang w:val="en-US"/>
+          </w:rPr>
+          <m:t>)</m:t>
+        </m:r>
+      </m:oMath>
+      <w:r>
+        <w:rPr>
+          <w:rFonts w:eastAsiaTheme="minorEastAsia"/>
+          <w:lang w:val="en-US"/>
+        </w:rPr>
+        <w:t xml:space="preserve">, the buffer size </w:t>
+      </w:r>
+      <w:r>
+        <w:rPr>
+          <w:rFonts w:eastAsiaTheme="minorEastAsia"/>
+          <w:lang w:val="en-US"/>
+        </w:rPr>
+        <w:t xml:space="preserve">should have </w:t>
+      </w:r>
+      <m:oMath>
+        <m:sSub>
+          <m:sSubPr>
+            <m:ctrlPr>
+              <w:rPr>
+                <w:rFonts w:ascii="Cambria Math" w:eastAsiaTheme="minorEastAsia" w:hAnsi="Cambria Math"/>
+                <w:i/>
+                <w:lang w:val="en-US"/>
+              </w:rPr>
+            </m:ctrlPr>
+          </m:sSubPr>
+          <m:e>
+            <m:r>
+              <w:rPr>
+                <w:rFonts w:ascii="Cambria Math" w:eastAsiaTheme="minorEastAsia" w:hAnsi="Cambria Math"/>
+                <w:lang w:val="en-US"/>
+              </w:rPr>
+              <m:t>f</m:t>
+            </m:r>
+          </m:e>
+          <m:sub>
+            <m:r>
+              <w:rPr>
+                <w:rFonts w:ascii="Cambria Math" w:eastAsiaTheme="minorEastAsia" w:hAnsi="Cambria Math"/>
+                <w:lang w:val="en-US"/>
+              </w:rPr>
+              <m:t>s</m:t>
+            </m:r>
+          </m:sub>
+        </m:sSub>
+        <m:r>
+          <w:rPr>
+            <w:rFonts w:ascii="Cambria Math" w:eastAsiaTheme="minorEastAsia" w:hAnsi="Cambria Math"/>
+            <w:lang w:val="en-US"/>
+          </w:rPr>
+          <m:t>⋅d=</m:t>
+        </m:r>
+        <m:r>
+          <w:rPr>
+            <w:rFonts w:ascii="Cambria Math" w:eastAsiaTheme="minorEastAsia" w:hAnsi="Cambria Math"/>
+            <w:lang w:val="en-US"/>
+          </w:rPr>
+          <m:t>1,200,000</m:t>
+        </m:r>
+      </m:oMath>
+      <w:r>
+        <w:rPr>
+          <w:rFonts w:eastAsiaTheme="minorEastAsia"/>
+          <w:lang w:val="en-US"/>
+        </w:rPr>
+        <w:t xml:space="preserve"> elements. This uses around 10 MB per signal. The earliest signals in the buffer are automatically overwritten when the buffer overflows.</w:t>
+      </w:r>
+    </w:p>
+    <w:p>
+      <w:pPr>
+        <w:rPr>
+          <w:rFonts w:eastAsiaTheme="minorEastAsia"/>
+          <w:lang w:val="en-US"/>
+        </w:rPr>
+      </w:pPr>
+      <w:r>
+        <w:rPr>
+          <w:rFonts w:eastAsiaTheme="minorEastAsia"/>
+          <w:lang w:val="en-US"/>
+        </w:rPr>
+        <w:t>Example:</w:t>
+      </w:r>
+    </w:p>
+    <w:p>
+      <w:pPr>
+        <w:autoSpaceDE w:val="0"/>
+        <w:autoSpaceDN w:val="0"/>
+        <w:adjustRightInd w:val="0"/>
+        <w:spacing w:after="0" w:line="240" w:lineRule="auto"/>
+        <w:rPr>
+          <w:rFonts w:ascii="Courier New" w:hAnsi="Courier New" w:cs="Courier New"/>
+          <w:color w:val="000000"/>
+          <w:sz w:val="20"/>
+          <w:szCs w:val="20"/>
+        </w:rPr>
+      </w:pPr>
+      <w:r>
+        <w:rPr>
+          <w:rFonts w:ascii="Courier New" w:hAnsi="Courier New" w:cs="Courier New"/>
+          <w:color w:val="000000"/>
+          <w:sz w:val="20"/>
+          <w:szCs w:val="20"/>
+        </w:rPr>
+        <w:t>motor_controller = SppBluetooth(</w:t>
+      </w:r>
+    </w:p>
+    <w:p>
+      <w:pPr>
+        <w:autoSpaceDE w:val="0"/>
+        <w:autoSpaceDN w:val="0"/>
+        <w:adjustRightInd w:val="0"/>
+        <w:spacing w:after="0" w:line="240" w:lineRule="auto"/>
+        <w:ind w:firstLine="720"/>
+        <w:rPr>
+          <w:rFonts w:ascii="Courier New" w:hAnsi="Courier New" w:cs="Courier New"/>
+          <w:sz w:val="20"/>
+          <w:szCs w:val="20"/>
+        </w:rPr>
+      </w:pPr>
+      <w:r>
+        <w:rPr>
+          <w:rFonts w:ascii="Courier New" w:hAnsi="Courier New" w:cs="Courier New"/>
+          <w:color w:val="A020F0"/>
+          <w:sz w:val="20"/>
+          <w:szCs w:val="20"/>
+        </w:rPr>
+        <w:t>'009ABBE350CC@Exo-Aider'</w:t>
+      </w:r>
+      <w:r>
+        <w:rPr>
+          <w:rFonts w:ascii="Courier New" w:hAnsi="Courier New" w:cs="Courier New"/>
+          <w:color w:val="000000"/>
+          <w:sz w:val="20"/>
+          <w:szCs w:val="20"/>
+        </w:rPr>
+        <w:t>,</w:t>
+      </w:r>
+      <w:r>
+        <w:rPr>
+          <w:rFonts w:ascii="Courier New" w:hAnsi="Courier New" w:cs="Courier New"/>
+          <w:color w:val="A020F0"/>
+          <w:sz w:val="20"/>
+          <w:szCs w:val="20"/>
+        </w:rPr>
+        <w:t>'demo_motor_controller'</w:t>
+      </w:r>
+      <w:r>
+        <w:rPr>
+          <w:rFonts w:ascii="Courier New" w:hAnsi="Courier New" w:cs="Courier New"/>
+          <w:color w:val="000000"/>
+          <w:sz w:val="20"/>
+          <w:szCs w:val="20"/>
+        </w:rPr>
+        <w:t>, 1200 * 1000);</w:t>
+      </w:r>
+    </w:p>
+    <w:p>
+      <w:pPr>
+        <w:autoSpaceDE w:val="0"/>
+        <w:autoSpaceDN w:val="0"/>
+        <w:adjustRightInd w:val="0"/>
+        <w:spacing w:after="0" w:line="240" w:lineRule="auto"/>
+        <w:rPr>
+          <w:rFonts w:ascii="Courier New" w:hAnsi="Courier New" w:cs="Courier New"/>
+          <w:sz w:val="24"/>
+          <w:szCs w:val="24"/>
+          <w:lang w:val="en-US"/>
+        </w:rPr>
+      </w:pPr>
+      <w:r>
+        <w:rPr>
+          <w:rFonts w:ascii="Courier New" w:hAnsi="Courier New" w:cs="Courier New"/>
+          <w:sz w:val="20"/>
+          <w:szCs w:val="20"/>
+        </w:rPr>
+        <w:t>motor_controller.is_connected</w:t>
+      </w:r>
+      <w:r>
+        <w:rPr>
+          <w:rFonts w:ascii="Courier New" w:hAnsi="Courier New" w:cs="Courier New"/>
+          <w:sz w:val="20"/>
+          <w:szCs w:val="20"/>
+          <w:lang w:val="en-US"/>
+        </w:rPr>
+        <w:t xml:space="preserve"> </w:t>
+      </w:r>
+      <w:r>
+        <w:rPr>
+          <w:rFonts w:ascii="Courier New" w:hAnsi="Courier New" w:cs="Courier New"/>
+          <w:color w:val="3C763D"/>
+          <w:sz w:val="20"/>
+          <w:szCs w:val="20"/>
+        </w:rPr>
+        <w:t xml:space="preserve">% </w:t>
+      </w:r>
+      <w:r>
+        <w:rPr>
+          <w:rFonts w:ascii="Courier New" w:hAnsi="Courier New" w:cs="Courier New"/>
+          <w:color w:val="3C763D"/>
+          <w:sz w:val="20"/>
+          <w:szCs w:val="20"/>
+          <w:lang w:val="en-US"/>
+        </w:rPr>
+        <w:t>Returns true if connected.</w:t>
+      </w:r>
+    </w:p>
+    <w:p>
+      <w:pPr>
+        <w:rPr>
+          <w:rFonts w:ascii="Courier New" w:hAnsi="Courier New" w:cs="Courier New"/>
+          <w:sz w:val="20"/>
+          <w:szCs w:val="20"/>
+        </w:rPr>
+      </w:pPr>
+    </w:p>
+    <w:p>
+      <w:pPr>
+        <w:rPr>
+          <w:lang w:val="en-US"/>
+        </w:rPr>
+      </w:pPr>
+    </w:p>
+    <w:p>
+      <w:pPr>
+        <w:pStyle w:val="Heading2"/>
+        <w:rPr>
+          <w:lang w:val="en-US"/>
+        </w:rPr>
+      </w:pPr>
+      <w:r>
+        <w:rPr>
+          <w:lang w:val="en-US"/>
+        </w:rPr>
         <w:t>Controlling the ESP32 from MATLAB</w:t>
       </w:r>
     </w:p>
@@ -4290,8 +4549,722 @@
         <w:rPr>
           <w:lang w:val="en-US"/>
         </w:rPr>
-        <w:t>Coming soon…</w:t>
-      </w:r>
+        <w:t xml:space="preserve">The </w:t>
+      </w:r>
+      <w:r>
+        <w:rPr>
+          <w:lang w:val="en-US"/>
+        </w:rPr>
+        <w:t>behavior</w:t>
+      </w:r>
+      <w:r>
+        <w:rPr>
+          <w:lang w:val="en-US"/>
+        </w:rPr>
+        <w:t xml:space="preserve"> of the ESP32 can be controlled from </w:t>
+      </w:r>
+      <w:r>
+        <w:rPr>
+          <w:lang w:val="en-US"/>
+        </w:rPr>
+        <w:t>MATLAB</w:t>
+      </w:r>
+      <w:r>
+        <w:rPr>
+          <w:lang w:val="en-US"/>
+        </w:rPr>
+        <w:t xml:space="preserve"> by sending commands or querying. </w:t>
+      </w:r>
+    </w:p>
+    <w:p>
+      <w:pPr>
+        <w:ind w:firstLine="720"/>
+        <w:rPr>
+          <w:rFonts w:ascii="Courier New" w:hAnsi="Courier New" w:cs="Courier New"/>
+          <w:lang w:val="en-US"/>
+        </w:rPr>
+      </w:pPr>
+      <w:r>
+        <w:rPr>
+          <w:rFonts w:ascii="Courier New" w:hAnsi="Courier New" w:cs="Courier New"/>
+          <w:lang w:val="en-US"/>
+        </w:rPr>
+        <w:t>B.send(command</w:t>
+      </w:r>
+      <w:r>
+        <w:rPr>
+          <w:rFonts w:ascii="Courier New" w:hAnsi="Courier New" w:cs="Courier New"/>
+          <w:lang w:val="en-US"/>
+        </w:rPr>
+        <w:t>, numbers, strings)</w:t>
+      </w:r>
+    </w:p>
+    <w:p>
+      <w:pPr>
+        <w:ind w:firstLine="720"/>
+      </w:pPr>
+      <w:r>
+        <w:rPr>
+          <w:rFonts w:ascii="Courier New" w:hAnsi="Courier New" w:cs="Courier New"/>
+          <w:lang w:val="en-US"/>
+        </w:rPr>
+        <w:t>msg = B.query(command, numbers, strings)</w:t>
+      </w:r>
+      <w:r>
+        <w:rPr>
+          <w:rFonts w:ascii="Courier New" w:hAnsi="Courier New" w:cs="Courier New"/>
+          <w:lang w:val="en-US"/>
+        </w:rPr>
+        <w:br/>
+      </w:r>
+      <w:r>
+        <w:t>Where</w:t>
+      </w:r>
+    </w:p>
+    <w:p>
+      <w:pPr>
+        <w:ind w:firstLine="709"/>
+        <w:rPr>
+          <w:rFonts w:cstheme="minorHAnsi"/>
+          <w:sz w:val="20"/>
+          <w:szCs w:val="20"/>
+          <w:lang w:val="en-US"/>
+        </w:rPr>
+      </w:pPr>
+      <w:r>
+        <w:rPr>
+          <w:lang w:val="en-US"/>
+        </w:rPr>
+        <w:tab/>
+      </w:r>
+      <w:r>
+        <w:rPr>
+          <w:rFonts w:ascii="Courier New" w:hAnsi="Courier New" w:cs="Courier New"/>
+          <w:sz w:val="20"/>
+          <w:szCs w:val="20"/>
+          <w:lang w:val="en-US"/>
+        </w:rPr>
+        <w:t>B</w:t>
+      </w:r>
+      <w:r>
+        <w:rPr>
+          <w:rFonts w:cstheme="minorHAnsi"/>
+          <w:sz w:val="20"/>
+          <w:szCs w:val="20"/>
+          <w:lang w:val="en-US"/>
+        </w:rPr>
+        <w:t xml:space="preserve"> </w:t>
+      </w:r>
+      <w:r>
+        <w:rPr>
+          <w:rFonts w:ascii="Courier New" w:hAnsi="Courier New" w:cs="Courier New"/>
+          <w:sz w:val="20"/>
+          <w:szCs w:val="20"/>
+          <w:lang w:val="en-US"/>
+        </w:rPr>
+        <w:t>i</w:t>
+      </w:r>
+      <w:r>
+        <w:rPr>
+          <w:rFonts w:cstheme="minorHAnsi"/>
+          <w:sz w:val="20"/>
+          <w:szCs w:val="20"/>
+          <w:lang w:val="en-US"/>
+        </w:rPr>
+        <w:t xml:space="preserve">s </w:t>
+      </w:r>
+      <w:r>
+        <w:rPr>
+          <w:rFonts w:cstheme="minorHAnsi"/>
+          <w:sz w:val="20"/>
+          <w:szCs w:val="20"/>
+          <w:lang w:val="en-US"/>
+        </w:rPr>
+        <w:t xml:space="preserve">a </w:t>
+      </w:r>
+      <w:r>
+        <w:rPr>
+          <w:rFonts w:ascii="Courier New" w:hAnsi="Courier New" w:cs="Courier New"/>
+          <w:sz w:val="20"/>
+          <w:szCs w:val="20"/>
+          <w:lang w:val="en-US"/>
+        </w:rPr>
+        <w:t>SppBluetooth</w:t>
+      </w:r>
+      <w:r>
+        <w:rPr>
+          <w:rFonts w:cstheme="minorHAnsi"/>
+          <w:sz w:val="20"/>
+          <w:szCs w:val="20"/>
+          <w:lang w:val="en-US"/>
+        </w:rPr>
+        <w:t xml:space="preserve"> object</w:t>
+      </w:r>
+      <w:r>
+        <w:rPr>
+          <w:rFonts w:cstheme="minorHAnsi"/>
+          <w:sz w:val="20"/>
+          <w:szCs w:val="20"/>
+          <w:lang w:val="en-US"/>
+        </w:rPr>
+        <w:t>.</w:t>
+      </w:r>
+    </w:p>
+    <w:p>
+      <w:pPr>
+        <w:ind w:firstLine="709"/>
+        <w:rPr>
+          <w:rFonts w:cstheme="minorHAnsi"/>
+          <w:sz w:val="20"/>
+          <w:szCs w:val="20"/>
+          <w:lang w:val="en-US"/>
+        </w:rPr>
+      </w:pPr>
+      <w:r>
+        <w:rPr>
+          <w:rFonts w:ascii="Courier New" w:hAnsi="Courier New" w:cs="Courier New"/>
+          <w:sz w:val="20"/>
+          <w:szCs w:val="20"/>
+          <w:lang w:val="en-US"/>
+        </w:rPr>
+        <w:t>c</w:t>
+      </w:r>
+      <w:r>
+        <w:rPr>
+          <w:rFonts w:ascii="Courier New" w:hAnsi="Courier New" w:cs="Courier New"/>
+          <w:sz w:val="20"/>
+          <w:szCs w:val="20"/>
+          <w:lang w:val="en-US"/>
+        </w:rPr>
+        <w:t>ommand</w:t>
+      </w:r>
+      <w:r>
+        <w:rPr>
+          <w:rFonts w:cstheme="minorHAnsi"/>
+          <w:sz w:val="20"/>
+          <w:szCs w:val="20"/>
+          <w:lang w:val="en-US"/>
+        </w:rPr>
+        <w:t xml:space="preserve"> is a command character string, e.g., </w:t>
+      </w:r>
+      <w:r>
+        <w:rPr>
+          <w:rFonts w:ascii="Courier New" w:hAnsi="Courier New" w:cs="Courier New"/>
+          <w:sz w:val="20"/>
+          <w:szCs w:val="20"/>
+          <w:lang w:val="en-US"/>
+        </w:rPr>
+        <w:t>‘ping’</w:t>
+      </w:r>
+      <w:r>
+        <w:rPr>
+          <w:rFonts w:cstheme="minorHAnsi"/>
+          <w:sz w:val="20"/>
+          <w:szCs w:val="20"/>
+          <w:lang w:val="en-US"/>
+        </w:rPr>
+        <w:t xml:space="preserve"> or </w:t>
+      </w:r>
+      <w:r>
+        <w:rPr>
+          <w:rFonts w:ascii="Courier New" w:hAnsi="Courier New" w:cs="Courier New"/>
+          <w:sz w:val="20"/>
+          <w:szCs w:val="20"/>
+          <w:lang w:val="en-US"/>
+        </w:rPr>
+        <w:t>‘send_signals’</w:t>
+      </w:r>
+      <w:r>
+        <w:rPr>
+          <w:rFonts w:cstheme="minorHAnsi"/>
+          <w:sz w:val="20"/>
+          <w:szCs w:val="20"/>
+          <w:lang w:val="en-US"/>
+        </w:rPr>
+        <w:t>.</w:t>
+      </w:r>
+    </w:p>
+    <w:p>
+      <w:pPr>
+        <w:ind w:firstLine="709"/>
+        <w:rPr>
+          <w:rFonts w:cstheme="minorHAnsi"/>
+          <w:sz w:val="20"/>
+          <w:szCs w:val="20"/>
+          <w:lang w:val="en-US"/>
+        </w:rPr>
+      </w:pPr>
+      <w:r>
+        <w:rPr>
+          <w:rFonts w:ascii="Courier New" w:hAnsi="Courier New" w:cs="Courier New"/>
+          <w:sz w:val="20"/>
+          <w:szCs w:val="20"/>
+          <w:lang w:val="en-US"/>
+        </w:rPr>
+        <w:t>numbers</w:t>
+      </w:r>
+      <w:r>
+        <w:rPr>
+          <w:rFonts w:cstheme="minorHAnsi"/>
+          <w:sz w:val="20"/>
+          <w:szCs w:val="20"/>
+          <w:lang w:val="en-US"/>
+        </w:rPr>
+        <w:t xml:space="preserve"> is a vector of numbers, e.g., </w:t>
+      </w:r>
+      <w:r>
+        <w:rPr>
+          <w:rFonts w:ascii="Courier New" w:hAnsi="Courier New" w:cs="Courier New"/>
+          <w:sz w:val="20"/>
+          <w:szCs w:val="20"/>
+          <w:lang w:val="en-US"/>
+        </w:rPr>
+        <w:t>[1, 2, 123]</w:t>
+      </w:r>
+      <w:r>
+        <w:rPr>
+          <w:rFonts w:cstheme="minorHAnsi"/>
+          <w:sz w:val="20"/>
+          <w:szCs w:val="20"/>
+          <w:lang w:val="en-US"/>
+        </w:rPr>
+        <w:t xml:space="preserve"> or </w:t>
+      </w:r>
+      <w:r>
+        <w:rPr>
+          <w:rFonts w:ascii="Courier New" w:hAnsi="Courier New" w:cs="Courier New"/>
+          <w:sz w:val="20"/>
+          <w:szCs w:val="20"/>
+          <w:lang w:val="en-US"/>
+        </w:rPr>
+        <w:t>[]</w:t>
+      </w:r>
+      <w:r>
+        <w:rPr>
+          <w:rFonts w:cstheme="minorHAnsi"/>
+          <w:sz w:val="20"/>
+          <w:szCs w:val="20"/>
+          <w:lang w:val="en-US"/>
+        </w:rPr>
+        <w:t xml:space="preserve"> or </w:t>
+      </w:r>
+      <w:r>
+        <w:rPr>
+          <w:rFonts w:ascii="Courier New" w:hAnsi="Courier New" w:cs="Courier New"/>
+          <w:sz w:val="20"/>
+          <w:szCs w:val="20"/>
+          <w:lang w:val="en-US"/>
+        </w:rPr>
+        <w:t>[true]</w:t>
+      </w:r>
+      <w:r>
+        <w:rPr>
+          <w:rFonts w:cstheme="minorHAnsi"/>
+          <w:sz w:val="20"/>
+          <w:szCs w:val="20"/>
+          <w:lang w:val="en-US"/>
+        </w:rPr>
+        <w:t xml:space="preserve">. </w:t>
+      </w:r>
+    </w:p>
+    <w:p>
+      <w:pPr>
+        <w:ind w:firstLine="709"/>
+        <w:rPr>
+          <w:rFonts w:cstheme="minorHAnsi"/>
+          <w:sz w:val="20"/>
+          <w:szCs w:val="20"/>
+          <w:lang w:val="en-US"/>
+        </w:rPr>
+      </w:pPr>
+      <w:r>
+        <w:rPr>
+          <w:rFonts w:ascii="Courier New" w:hAnsi="Courier New" w:cs="Courier New"/>
+          <w:sz w:val="20"/>
+          <w:szCs w:val="20"/>
+          <w:lang w:val="en-US"/>
+        </w:rPr>
+        <w:t>strings</w:t>
+      </w:r>
+      <w:r>
+        <w:rPr>
+          <w:rFonts w:cstheme="minorHAnsi"/>
+          <w:sz w:val="20"/>
+          <w:szCs w:val="20"/>
+          <w:lang w:val="en-US"/>
+        </w:rPr>
+        <w:t xml:space="preserve"> is a cell array of character strings or a character string, e.g., </w:t>
+      </w:r>
+      <w:r>
+        <w:rPr>
+          <w:rFonts w:ascii="Courier New" w:hAnsi="Courier New" w:cs="Courier New"/>
+          <w:sz w:val="20"/>
+          <w:szCs w:val="20"/>
+          <w:lang w:val="en-US"/>
+        </w:rPr>
+        <w:t>{‘a’, ‘b’, ‘c’, ‘abc’}</w:t>
+      </w:r>
+      <w:r>
+        <w:rPr>
+          <w:rFonts w:cstheme="minorHAnsi"/>
+          <w:sz w:val="20"/>
+          <w:szCs w:val="20"/>
+          <w:lang w:val="en-US"/>
+        </w:rPr>
+        <w:t xml:space="preserve"> or </w:t>
+      </w:r>
+      <w:r>
+        <w:rPr>
+          <w:rFonts w:ascii="Courier New" w:hAnsi="Courier New" w:cs="Courier New"/>
+          <w:sz w:val="20"/>
+          <w:szCs w:val="20"/>
+          <w:lang w:val="en-US"/>
+        </w:rPr>
+        <w:t>{}</w:t>
+      </w:r>
+      <w:r>
+        <w:rPr>
+          <w:rFonts w:cstheme="minorHAnsi"/>
+          <w:sz w:val="20"/>
+          <w:szCs w:val="20"/>
+          <w:lang w:val="en-US"/>
+        </w:rPr>
+        <w:t xml:space="preserve"> or </w:t>
+      </w:r>
+      <w:r>
+        <w:rPr>
+          <w:rFonts w:ascii="Courier New" w:hAnsi="Courier New" w:cs="Courier New"/>
+          <w:sz w:val="20"/>
+          <w:szCs w:val="20"/>
+          <w:lang w:val="en-US"/>
+        </w:rPr>
+        <w:t>‘a’</w:t>
+      </w:r>
+      <w:r>
+        <w:rPr>
+          <w:rFonts w:cstheme="minorHAnsi"/>
+          <w:sz w:val="20"/>
+          <w:szCs w:val="20"/>
+          <w:lang w:val="en-US"/>
+        </w:rPr>
+        <w:t>.</w:t>
+      </w:r>
+    </w:p>
+    <w:p>
+      <w:pPr>
+        <w:ind w:firstLine="709"/>
+        <w:rPr>
+          <w:rFonts w:cstheme="minorHAnsi"/>
+          <w:sz w:val="20"/>
+          <w:szCs w:val="20"/>
+          <w:lang w:val="en-US"/>
+        </w:rPr>
+      </w:pPr>
+      <w:r>
+        <w:rPr>
+          <w:rFonts w:ascii="Courier New" w:hAnsi="Courier New" w:cs="Courier New"/>
+          <w:sz w:val="20"/>
+          <w:szCs w:val="20"/>
+          <w:lang w:val="en-US"/>
+        </w:rPr>
+        <w:t>msg</w:t>
+      </w:r>
+      <w:r>
+        <w:rPr>
+          <w:rFonts w:cstheme="minorHAnsi"/>
+          <w:sz w:val="20"/>
+          <w:szCs w:val="20"/>
+          <w:lang w:val="en-US"/>
+        </w:rPr>
+        <w:t xml:space="preserve"> is the answer to the query from the ESP32. It is empty if it timed out.</w:t>
+      </w:r>
+    </w:p>
+    <w:p>
+      <w:pPr>
+        <w:rPr>
+          <w:rFonts w:eastAsiaTheme="minorEastAsia"/>
+          <w:lang w:val="en-US"/>
+        </w:rPr>
+      </w:pPr>
+      <w:r>
+        <w:rPr>
+          <w:rFonts w:eastAsiaTheme="minorEastAsia"/>
+          <w:lang w:val="en-US"/>
+        </w:rPr>
+        <w:t>Example:</w:t>
+      </w:r>
+    </w:p>
+    <w:p>
+      <w:pPr>
+        <w:autoSpaceDE w:val="0"/>
+        <w:autoSpaceDN w:val="0"/>
+        <w:adjustRightInd w:val="0"/>
+        <w:spacing w:after="0" w:line="240" w:lineRule="auto"/>
+        <w:rPr>
+          <w:rFonts w:ascii="Courier New" w:hAnsi="Courier New" w:cs="Courier New"/>
+          <w:sz w:val="24"/>
+          <w:szCs w:val="24"/>
+          <w:lang w:val="en-US"/>
+        </w:rPr>
+      </w:pPr>
+      <w:r>
+        <w:rPr>
+          <w:rFonts w:ascii="Courier New" w:hAnsi="Courier New" w:cs="Courier New"/>
+          <w:color w:val="000000"/>
+          <w:sz w:val="20"/>
+          <w:szCs w:val="20"/>
+        </w:rPr>
+        <w:t>B.send(</w:t>
+      </w:r>
+      <w:r>
+        <w:rPr>
+          <w:rFonts w:ascii="Courier New" w:hAnsi="Courier New" w:cs="Courier New"/>
+          <w:color w:val="A020F0"/>
+          <w:sz w:val="20"/>
+          <w:szCs w:val="20"/>
+        </w:rPr>
+        <w:t>'u'</w:t>
+      </w:r>
+      <w:r>
+        <w:rPr>
+          <w:rFonts w:ascii="Courier New" w:hAnsi="Courier New" w:cs="Courier New"/>
+          <w:color w:val="000000"/>
+          <w:sz w:val="20"/>
+          <w:szCs w:val="20"/>
+        </w:rPr>
+        <w:t>, 10);</w:t>
+      </w:r>
+      <w:r>
+        <w:rPr>
+          <w:rFonts w:ascii="Courier New" w:hAnsi="Courier New" w:cs="Courier New"/>
+          <w:color w:val="000000"/>
+          <w:sz w:val="20"/>
+          <w:szCs w:val="20"/>
+          <w:lang w:val="en-US"/>
+        </w:rPr>
+        <w:t xml:space="preserve"> </w:t>
+      </w:r>
+      <w:r>
+        <w:rPr>
+          <w:rFonts w:ascii="Courier New" w:hAnsi="Courier New" w:cs="Courier New"/>
+          <w:color w:val="3C763D"/>
+          <w:sz w:val="20"/>
+          <w:szCs w:val="20"/>
+        </w:rPr>
+        <w:t xml:space="preserve">% </w:t>
+      </w:r>
+      <w:r>
+        <w:rPr>
+          <w:rFonts w:ascii="Courier New" w:hAnsi="Courier New" w:cs="Courier New"/>
+          <w:color w:val="3C763D"/>
+          <w:sz w:val="20"/>
+          <w:szCs w:val="20"/>
+          <w:lang w:val="en-US"/>
+        </w:rPr>
+        <w:t>set the input for simulated exoskeleton of the ‘</w:t>
+      </w:r>
+      <w:r>
+        <w:rPr>
+          <w:rFonts w:ascii="Courier New" w:hAnsi="Courier New" w:cs="Courier New"/>
+          <w:color w:val="3C763D"/>
+          <w:sz w:val="20"/>
+          <w:szCs w:val="20"/>
+          <w:lang w:val="en-US"/>
+        </w:rPr>
+        <w:t>demo_motor_controller</w:t>
+      </w:r>
+      <w:r>
+        <w:rPr>
+          <w:rFonts w:ascii="Courier New" w:hAnsi="Courier New" w:cs="Courier New"/>
+          <w:color w:val="3C763D"/>
+          <w:sz w:val="20"/>
+          <w:szCs w:val="20"/>
+          <w:lang w:val="en-US"/>
+        </w:rPr>
+        <w:t>’</w:t>
+      </w:r>
+      <w:r>
+        <w:rPr>
+          <w:rFonts w:ascii="Courier New" w:hAnsi="Courier New" w:cs="Courier New"/>
+          <w:color w:val="3C763D"/>
+          <w:sz w:val="20"/>
+          <w:szCs w:val="20"/>
+          <w:lang w:val="en-US"/>
+        </w:rPr>
+        <w:t xml:space="preserve"> </w:t>
+      </w:r>
+      <w:r>
+        <w:rPr>
+          <w:rFonts w:ascii="Courier New" w:hAnsi="Courier New" w:cs="Courier New"/>
+          <w:color w:val="3C763D"/>
+          <w:sz w:val="20"/>
+          <w:szCs w:val="20"/>
+          <w:lang w:val="en-US"/>
+        </w:rPr>
+        <w:t>task.</w:t>
+      </w:r>
+    </w:p>
+    <w:p>
+      <w:pPr>
+        <w:autoSpaceDE w:val="0"/>
+        <w:autoSpaceDN w:val="0"/>
+        <w:adjustRightInd w:val="0"/>
+        <w:spacing w:after="0" w:line="240" w:lineRule="auto"/>
+        <w:rPr>
+          <w:rFonts w:ascii="Courier New" w:hAnsi="Courier New" w:cs="Courier New"/>
+          <w:color w:val="000000"/>
+          <w:sz w:val="20"/>
+          <w:szCs w:val="20"/>
+        </w:rPr>
+      </w:pPr>
+    </w:p>
+    <w:p>
+      <w:pPr>
+        <w:autoSpaceDE w:val="0"/>
+        <w:autoSpaceDN w:val="0"/>
+        <w:adjustRightInd w:val="0"/>
+        <w:spacing w:after="0" w:line="240" w:lineRule="auto"/>
+        <w:rPr>
+          <w:rFonts w:ascii="Courier New" w:hAnsi="Courier New" w:cs="Courier New"/>
+          <w:color w:val="000000"/>
+          <w:sz w:val="20"/>
+          <w:szCs w:val="20"/>
+        </w:rPr>
+      </w:pPr>
+    </w:p>
+    <w:p>
+      <w:pPr>
+        <w:autoSpaceDE w:val="0"/>
+        <w:autoSpaceDN w:val="0"/>
+        <w:adjustRightInd w:val="0"/>
+        <w:spacing w:after="0" w:line="240" w:lineRule="auto"/>
+        <w:rPr>
+          <w:rFonts w:ascii="Courier New" w:hAnsi="Courier New" w:cs="Courier New"/>
+          <w:sz w:val="24"/>
+          <w:szCs w:val="24"/>
+          <w:lang w:val="en-US"/>
+        </w:rPr>
+      </w:pPr>
+      <w:r>
+        <w:rPr>
+          <w:rFonts w:ascii="Courier New" w:hAnsi="Courier New" w:cs="Courier New"/>
+          <w:color w:val="000000"/>
+          <w:sz w:val="20"/>
+          <w:szCs w:val="20"/>
+        </w:rPr>
+        <w:t>msg = B.query(</w:t>
+      </w:r>
+      <w:r>
+        <w:rPr>
+          <w:rFonts w:ascii="Courier New" w:hAnsi="Courier New" w:cs="Courier New"/>
+          <w:color w:val="A020F0"/>
+          <w:sz w:val="20"/>
+          <w:szCs w:val="20"/>
+        </w:rPr>
+        <w:t>'set_send_signals'</w:t>
+      </w:r>
+      <w:r>
+        <w:rPr>
+          <w:rFonts w:ascii="Courier New" w:hAnsi="Courier New" w:cs="Courier New"/>
+          <w:color w:val="000000"/>
+          <w:sz w:val="20"/>
+          <w:szCs w:val="20"/>
+        </w:rPr>
+        <w:t>, true);</w:t>
+      </w:r>
+      <w:r>
+        <w:rPr>
+          <w:rFonts w:ascii="Courier New" w:hAnsi="Courier New" w:cs="Courier New"/>
+          <w:color w:val="000000"/>
+          <w:sz w:val="20"/>
+          <w:szCs w:val="20"/>
+          <w:lang w:val="en-US"/>
+        </w:rPr>
+        <w:t xml:space="preserve"> </w:t>
+      </w:r>
+      <w:r>
+        <w:rPr>
+          <w:rFonts w:ascii="Courier New" w:hAnsi="Courier New" w:cs="Courier New"/>
+          <w:color w:val="3C763D"/>
+          <w:sz w:val="20"/>
+          <w:szCs w:val="20"/>
+        </w:rPr>
+        <w:t xml:space="preserve">% </w:t>
+      </w:r>
+      <w:r>
+        <w:rPr>
+          <w:rFonts w:ascii="Courier New" w:hAnsi="Courier New" w:cs="Courier New"/>
+          <w:color w:val="3C763D"/>
+          <w:sz w:val="20"/>
+          <w:szCs w:val="20"/>
+          <w:lang w:val="en-US"/>
+        </w:rPr>
+        <w:t>sen</w:t>
+      </w:r>
+      <w:r>
+        <w:rPr>
+          <w:rFonts w:ascii="Courier New" w:hAnsi="Courier New" w:cs="Courier New"/>
+          <w:color w:val="3C763D"/>
+          <w:sz w:val="20"/>
+          <w:szCs w:val="20"/>
+          <w:lang w:val="en-US"/>
+        </w:rPr>
+        <w:t>d signals to MATLAB</w:t>
+      </w:r>
+    </w:p>
+    <w:p>
+      <w:pPr>
+        <w:autoSpaceDE w:val="0"/>
+        <w:autoSpaceDN w:val="0"/>
+        <w:adjustRightInd w:val="0"/>
+        <w:spacing w:after="0" w:line="240" w:lineRule="auto"/>
+        <w:rPr>
+          <w:rFonts w:ascii="Courier New" w:hAnsi="Courier New" w:cs="Courier New"/>
+          <w:sz w:val="24"/>
+          <w:szCs w:val="24"/>
+        </w:rPr>
+      </w:pPr>
+      <w:r>
+        <w:rPr>
+          <w:rFonts w:ascii="Courier New" w:hAnsi="Courier New" w:cs="Courier New"/>
+          <w:color w:val="000000"/>
+          <w:sz w:val="20"/>
+          <w:szCs w:val="20"/>
+        </w:rPr>
+        <w:t xml:space="preserve">assert(msg.numbers(1) == true); </w:t>
+      </w:r>
+      <w:r>
+        <w:rPr>
+          <w:rFonts w:ascii="Courier New" w:hAnsi="Courier New" w:cs="Courier New"/>
+          <w:color w:val="3C763D"/>
+          <w:sz w:val="20"/>
+          <w:szCs w:val="20"/>
+        </w:rPr>
+        <w:t xml:space="preserve">% first argument is true of </w:t>
+      </w:r>
+      <w:r>
+        <w:rPr>
+          <w:rFonts w:ascii="Courier New" w:hAnsi="Courier New" w:cs="Courier New"/>
+          <w:color w:val="3C763D"/>
+          <w:sz w:val="20"/>
+          <w:szCs w:val="20"/>
+        </w:rPr>
+        <w:t>success</w:t>
+      </w:r>
+    </w:p>
+    <w:p>
+      <w:pPr>
+        <w:autoSpaceDE w:val="0"/>
+        <w:autoSpaceDN w:val="0"/>
+        <w:adjustRightInd w:val="0"/>
+        <w:spacing w:after="0" w:line="240" w:lineRule="auto"/>
+        <w:rPr>
+          <w:rFonts w:ascii="Courier New" w:hAnsi="Courier New" w:cs="Courier New"/>
+          <w:color w:val="000000"/>
+          <w:sz w:val="20"/>
+          <w:szCs w:val="20"/>
+        </w:rPr>
+      </w:pPr>
     </w:p>
     <w:p>
       <w:pPr>
@@ -4304,22 +5277,1790 @@
         <w:rPr>
           <w:lang w:val="en-US"/>
         </w:rPr>
-        <w:t>Getting ESP32 samples from MATLAB</w:t>
-      </w:r>
-    </w:p>
-    <w:p>
-      <w:pPr>
-        <w:rPr>
-          <w:lang w:val="en-US"/>
-        </w:rPr>
-      </w:pPr>
-      <w:r>
-        <w:rPr>
-          <w:lang w:val="en-US"/>
-        </w:rPr>
-        <w:t>Coming soon…</w:t>
-      </w:r>
-    </w:p>
+        <w:t>Getting ESP32 signals from MATLAB</w:t>
+      </w:r>
+    </w:p>
+    <w:p>
+      <w:pPr>
+        <w:rPr>
+          <w:lang w:val="en-US"/>
+        </w:rPr>
+      </w:pPr>
+      <w:r>
+        <w:rPr>
+          <w:lang w:val="en-US"/>
+        </w:rPr>
+        <w:t xml:space="preserve">Stored signals can be retrieved using the </w:t>
+      </w:r>
+      <w:r>
+        <w:rPr>
+          <w:rFonts w:ascii="Courier New" w:hAnsi="Courier New" w:cs="Courier New"/>
+          <w:lang w:val="en-US"/>
+        </w:rPr>
+        <w:t>get_signals</w:t>
+      </w:r>
+      <w:r>
+        <w:rPr>
+          <w:lang w:val="en-US"/>
+        </w:rPr>
+        <w:t xml:space="preserve"> function. The available ESP32 signals are printed during boot, e.g., from a previous example: </w:t>
+      </w:r>
+      <w:r>
+        <w:rPr>
+          <w:rFonts w:ascii="Courier New" w:hAnsi="Courier New" w:cs="Courier New"/>
+          <w:sz w:val="18"/>
+          <w:szCs w:val="18"/>
+          <w:lang w:val="en-US"/>
+        </w:rPr>
+        <w:t>["n", "t", "u", "y", "r"</w:t>
+      </w:r>
+      <w:r>
+        <w:rPr>
+          <w:rFonts w:ascii="Courier New" w:hAnsi="Courier New" w:cs="Courier New"/>
+          <w:sz w:val="18"/>
+          <w:szCs w:val="18"/>
+          <w:lang w:val="en-US"/>
+        </w:rPr>
+        <w:t>, ... ]</w:t>
+      </w:r>
+      <w:r>
+        <w:t>.</w:t>
+      </w:r>
+      <w:r>
+        <w:rPr>
+          <w:lang w:val="en-US"/>
+        </w:rPr>
+        <w:t xml:space="preserve"> Note that “n” and “t” are non-optional variables, </w:t>
+      </w:r>
+      <w:r>
+        <w:rPr>
+          <w:lang w:val="en-US"/>
+        </w:rPr>
+        <w:t>where “n”</w:t>
+      </w:r>
+      <w:r>
+        <w:rPr>
+          <w:lang w:val="en-US"/>
+        </w:rPr>
+        <w:t xml:space="preserve"> is the sample number and t is the local ESP32 time</w:t>
+      </w:r>
+      <w:r>
+        <w:rPr>
+          <w:lang w:val="en-US"/>
+        </w:rPr>
+        <w:t xml:space="preserve"> for a given sample. To get “u” samples, </w:t>
+      </w:r>
+    </w:p>
+    <w:p>
+      <w:pPr>
+        <w:ind w:firstLine="720"/>
+        <w:rPr>
+          <w:rFonts w:ascii="Courier New" w:hAnsi="Courier New" w:cs="Courier New"/>
+          <w:lang w:val="en-US"/>
+        </w:rPr>
+      </w:pPr>
+      <w:r>
+        <w:rPr>
+          <w:rFonts w:ascii="Courier New" w:hAnsi="Courier New" w:cs="Courier New"/>
+          <w:lang w:val="en-US"/>
+        </w:rPr>
+        <w:t>signal_values</w:t>
+      </w:r>
+      <w:r>
+        <w:rPr>
+          <w:rFonts w:ascii="Courier New" w:hAnsi="Courier New" w:cs="Courier New"/>
+          <w:lang w:val="en-US"/>
+        </w:rPr>
+        <w:t xml:space="preserve"> = B.</w:t>
+      </w:r>
+      <w:r>
+        <w:rPr>
+          <w:rFonts w:ascii="Courier New" w:hAnsi="Courier New" w:cs="Courier New"/>
+          <w:lang w:val="en-US"/>
+        </w:rPr>
+        <w:t>get_signals</w:t>
+      </w:r>
+      <w:r>
+        <w:rPr>
+          <w:rFonts w:ascii="Courier New" w:hAnsi="Courier New" w:cs="Courier New"/>
+          <w:lang w:val="en-US"/>
+        </w:rPr>
+        <w:t>(</w:t>
+      </w:r>
+      <w:r>
+        <w:rPr>
+          <w:rFonts w:ascii="Courier New" w:hAnsi="Courier New" w:cs="Courier New"/>
+          <w:lang w:val="en-US"/>
+        </w:rPr>
+        <w:t>signal_idx</w:t>
+      </w:r>
+      <w:r>
+        <w:rPr>
+          <w:rFonts w:ascii="Courier New" w:hAnsi="Courier New" w:cs="Courier New"/>
+          <w:lang w:val="en-US"/>
+        </w:rPr>
+        <w:t xml:space="preserve">, </w:t>
+      </w:r>
+      <w:r>
+        <w:rPr>
+          <w:rFonts w:ascii="Courier New" w:hAnsi="Courier New" w:cs="Courier New"/>
+          <w:lang w:val="en-US"/>
+        </w:rPr>
+        <w:t>sample_idx</w:t>
+      </w:r>
+      <w:r>
+        <w:rPr>
+          <w:rFonts w:ascii="Courier New" w:hAnsi="Courier New" w:cs="Courier New"/>
+          <w:lang w:val="en-US"/>
+        </w:rPr>
+        <w:t>)</w:t>
+      </w:r>
+      <w:r>
+        <w:rPr>
+          <w:rFonts w:ascii="Courier New" w:hAnsi="Courier New" w:cs="Courier New"/>
+          <w:lang w:val="en-US"/>
+        </w:rPr>
+        <w:br/>
+      </w:r>
+      <w:r>
+        <w:t>Where</w:t>
+      </w:r>
+    </w:p>
+    <w:p>
+      <w:pPr>
+        <w:ind w:firstLine="720"/>
+        <w:rPr>
+          <w:lang w:val="en-US"/>
+        </w:rPr>
+      </w:pPr>
+      <w:r>
+        <w:rPr>
+          <w:rFonts w:ascii="Courier New" w:hAnsi="Courier New" w:cs="Courier New"/>
+          <w:lang w:val="en-US"/>
+        </w:rPr>
+        <w:t>signal_values</w:t>
+      </w:r>
+      <w:r>
+        <w:t xml:space="preserve"> </w:t>
+      </w:r>
+      <w:r>
+        <w:t>are the signal values.</w:t>
+      </w:r>
+      <w:r>
+        <w:rPr>
+          <w:lang w:val="en-US"/>
+        </w:rPr>
+        <w:t xml:space="preserve"> </w:t>
+      </w:r>
+    </w:p>
+    <w:p>
+      <w:pPr>
+        <w:ind w:firstLine="720"/>
+        <w:rPr>
+          <w:lang w:val="en-US"/>
+        </w:rPr>
+      </w:pPr>
+      <w:r>
+        <w:rPr>
+          <w:rFonts w:ascii="Courier New" w:hAnsi="Courier New" w:cs="Courier New"/>
+          <w:lang w:val="en-US"/>
+        </w:rPr>
+        <w:t>signal_idx</w:t>
+      </w:r>
+      <w:r>
+        <w:rPr>
+          <w:lang w:val="en-US"/>
+        </w:rPr>
+        <w:t xml:space="preserve"> specifies which signals to get, e.g., ‘n’ for a single signal and {‘n’, ‘u’, ‘r’} for multiple. The signal names corresponds with the names used for the high and low frequency signals specified in the task during task initialization.</w:t>
+      </w:r>
+    </w:p>
+    <w:p>
+      <w:pPr>
+        <w:ind w:firstLine="720"/>
+        <w:rPr>
+          <w:lang w:val="en-US"/>
+        </w:rPr>
+      </w:pPr>
+      <w:r>
+        <w:rPr>
+          <w:rFonts w:ascii="Courier New" w:hAnsi="Courier New" w:cs="Courier New"/>
+          <w:lang w:val="en-US"/>
+        </w:rPr>
+        <w:t>sample_idx</w:t>
+      </w:r>
+      <w:r>
+        <w:t xml:space="preserve"> specifies the sample indexes</w:t>
+      </w:r>
+      <w:r>
+        <w:rPr>
+          <w:lang w:val="en-US"/>
+        </w:rPr>
+        <w:t xml:space="preserve"> as normal. As end is not available as function arguments, Samples less than 1, </w:t>
+      </w:r>
+      <m:oMath>
+        <m:r>
+          <w:rPr>
+            <w:rFonts w:ascii="Cambria Math" w:hAnsi="Cambria Math"/>
+            <w:lang w:val="en-US"/>
+          </w:rPr>
+          <m:t>&lt;1</m:t>
+        </m:r>
+      </m:oMath>
+      <w:r>
+        <w:rPr>
+          <w:lang w:val="en-US"/>
+        </w:rPr>
+        <w:t xml:space="preserve">, are relative to end, e.g., </w:t>
+      </w:r>
+      <w:r>
+        <w:rPr>
+          <w:rFonts w:ascii="Courier New" w:hAnsi="Courier New" w:cs="Courier New"/>
+          <w:lang w:val="en-US"/>
+        </w:rPr>
+        <w:t>[-</w:t>
+      </w:r>
+      <w:r>
+        <w:rPr>
+          <w:rFonts w:ascii="Courier New" w:hAnsi="Courier New" w:cs="Courier New"/>
+          <w:lang w:val="en-US"/>
+        </w:rPr>
+        <w:t>10:0</w:t>
+      </w:r>
+      <w:r>
+        <w:rPr>
+          <w:rFonts w:ascii="Courier New" w:hAnsi="Courier New" w:cs="Courier New"/>
+          <w:lang w:val="en-US"/>
+        </w:rPr>
+        <w:t>]</w:t>
+      </w:r>
+      <w:r>
+        <w:rPr>
+          <w:lang w:val="en-US"/>
+        </w:rPr>
+        <w:t xml:space="preserve"> are is interpreted as </w:t>
+      </w:r>
+      <w:r>
+        <w:rPr>
+          <w:rFonts w:ascii="Courier New" w:hAnsi="Courier New" w:cs="Courier New"/>
+          <w:lang w:val="en-US"/>
+        </w:rPr>
+        <w:t>[e</w:t>
+      </w:r>
+      <w:r>
+        <w:rPr>
+          <w:rFonts w:ascii="Courier New" w:hAnsi="Courier New" w:cs="Courier New"/>
+          <w:lang w:val="en-US"/>
+        </w:rPr>
+        <w:t>nd-10:end</w:t>
+      </w:r>
+      <w:r>
+        <w:rPr>
+          <w:rFonts w:ascii="Courier New" w:hAnsi="Courier New" w:cs="Courier New"/>
+          <w:lang w:val="en-US"/>
+        </w:rPr>
+        <w:t>]</w:t>
+      </w:r>
+      <w:r>
+        <w:rPr>
+          <w:lang w:val="en-US"/>
+        </w:rPr>
+        <w:t>.</w:t>
+      </w:r>
+      <w:r>
+        <w:rPr>
+          <w:lang w:val="en-US"/>
+        </w:rPr>
+        <w:t xml:space="preserve"> If </w:t>
+      </w:r>
+      <w:r>
+        <w:rPr>
+          <w:rFonts w:ascii="Courier New" w:hAnsi="Courier New" w:cs="Courier New"/>
+          <w:lang w:val="en-US"/>
+        </w:rPr>
+        <w:t>B.get_signals(signal_idx</w:t>
+      </w:r>
+      <w:r>
+        <w:rPr>
+          <w:rFonts w:ascii="Courier New" w:hAnsi="Courier New" w:cs="Courier New"/>
+          <w:lang w:val="en-US"/>
+        </w:rPr>
+        <w:t>)</w:t>
+      </w:r>
+      <w:r>
+        <w:t xml:space="preserve"> are called, then it is the equivalent of using </w:t>
+      </w:r>
+      <w:r>
+        <w:rPr>
+          <w:rFonts w:ascii="Courier New" w:hAnsi="Courier New" w:cs="Courier New"/>
+          <w:lang w:val="en-US"/>
+        </w:rPr>
+        <w:t>“:”.</w:t>
+      </w:r>
+    </w:p>
+    <w:p>
+      <w:pPr>
+        <w:rPr>
+          <w:rFonts w:eastAsiaTheme="minorEastAsia"/>
+          <w:lang w:val="en-US"/>
+        </w:rPr>
+      </w:pPr>
+      <w:r>
+        <w:rPr>
+          <w:rFonts w:eastAsiaTheme="minorEastAsia"/>
+          <w:lang w:val="en-US"/>
+        </w:rPr>
+        <w:t>Example:</w:t>
+      </w:r>
+    </w:p>
+    <w:p>
+      <w:pPr>
+        <w:autoSpaceDE w:val="0"/>
+        <w:autoSpaceDN w:val="0"/>
+        <w:adjustRightInd w:val="0"/>
+        <w:spacing w:after="0" w:line="240" w:lineRule="auto"/>
+        <w:rPr>
+          <w:rFonts w:ascii="Courier New" w:hAnsi="Courier New" w:cs="Courier New"/>
+          <w:sz w:val="16"/>
+          <w:szCs w:val="16"/>
+        </w:rPr>
+      </w:pPr>
+      <w:r>
+        <w:rPr>
+          <w:rFonts w:ascii="Courier New" w:hAnsi="Courier New" w:cs="Courier New"/>
+          <w:color w:val="000000"/>
+          <w:sz w:val="16"/>
+          <w:szCs w:val="16"/>
+        </w:rPr>
+        <w:t xml:space="preserve">B.sample_frequency = 1000; </w:t>
+      </w:r>
+      <w:r>
+        <w:rPr>
+          <w:rFonts w:ascii="Courier New" w:hAnsi="Courier New" w:cs="Courier New"/>
+          <w:color w:val="3C763D"/>
+          <w:sz w:val="16"/>
+          <w:szCs w:val="16"/>
+        </w:rPr>
+        <w:t>% Set sampling frequency.</w:t>
+      </w:r>
+    </w:p>
+    <w:p>
+      <w:pPr>
+        <w:autoSpaceDE w:val="0"/>
+        <w:autoSpaceDN w:val="0"/>
+        <w:adjustRightInd w:val="0"/>
+        <w:spacing w:after="0" w:line="240" w:lineRule="auto"/>
+        <w:rPr>
+          <w:rFonts w:ascii="Courier New" w:hAnsi="Courier New" w:cs="Courier New"/>
+          <w:sz w:val="16"/>
+          <w:szCs w:val="16"/>
+        </w:rPr>
+      </w:pPr>
+      <w:r>
+        <w:rPr>
+          <w:rFonts w:ascii="Courier New" w:hAnsi="Courier New" w:cs="Courier New"/>
+          <w:color w:val="000000"/>
+          <w:sz w:val="16"/>
+          <w:szCs w:val="16"/>
+        </w:rPr>
+        <w:t xml:space="preserve">B.send_signals_ratio = 20; </w:t>
+      </w:r>
+      <w:r>
+        <w:rPr>
+          <w:rFonts w:ascii="Courier New" w:hAnsi="Courier New" w:cs="Courier New"/>
+          <w:color w:val="3C763D"/>
+          <w:sz w:val="16"/>
+          <w:szCs w:val="16"/>
+        </w:rPr>
+        <w:t>% 1000 Hz / 20 = 500 Hz sendings frequency.</w:t>
+      </w:r>
+    </w:p>
+    <w:p>
+      <w:pPr>
+        <w:autoSpaceDE w:val="0"/>
+        <w:autoSpaceDN w:val="0"/>
+        <w:adjustRightInd w:val="0"/>
+        <w:spacing w:after="0" w:line="240" w:lineRule="auto"/>
+        <w:rPr>
+          <w:rFonts w:ascii="Courier New" w:hAnsi="Courier New" w:cs="Courier New"/>
+          <w:sz w:val="16"/>
+          <w:szCs w:val="16"/>
+        </w:rPr>
+      </w:pPr>
+      <w:r>
+        <w:rPr>
+          <w:rFonts w:ascii="Courier New" w:hAnsi="Courier New" w:cs="Courier New"/>
+          <w:color w:val="000000"/>
+          <w:sz w:val="16"/>
+          <w:szCs w:val="16"/>
+        </w:rPr>
+        <w:t xml:space="preserve">B.send_signals = true; </w:t>
+      </w:r>
+      <w:r>
+        <w:rPr>
+          <w:rFonts w:ascii="Courier New" w:hAnsi="Courier New" w:cs="Courier New"/>
+          <w:color w:val="3C763D"/>
+          <w:sz w:val="16"/>
+          <w:szCs w:val="16"/>
+        </w:rPr>
+        <w:t>% Enable sending.</w:t>
+      </w:r>
+    </w:p>
+    <w:p>
+      <w:pPr>
+        <w:autoSpaceDE w:val="0"/>
+        <w:autoSpaceDN w:val="0"/>
+        <w:adjustRightInd w:val="0"/>
+        <w:spacing w:after="0" w:line="240" w:lineRule="auto"/>
+        <w:rPr>
+          <w:rFonts w:ascii="Courier New" w:hAnsi="Courier New" w:cs="Courier New"/>
+          <w:sz w:val="16"/>
+          <w:szCs w:val="16"/>
+        </w:rPr>
+      </w:pPr>
+      <w:r>
+        <w:rPr>
+          <w:rFonts w:ascii="Courier New" w:hAnsi="Courier New" w:cs="Courier New"/>
+          <w:color w:val="000000"/>
+          <w:sz w:val="16"/>
+          <w:szCs w:val="16"/>
+        </w:rPr>
+        <w:t xml:space="preserve">pause(1); </w:t>
+      </w:r>
+      <w:r>
+        <w:rPr>
+          <w:rFonts w:ascii="Courier New" w:hAnsi="Courier New" w:cs="Courier New"/>
+          <w:color w:val="3C763D"/>
+          <w:sz w:val="16"/>
+          <w:szCs w:val="16"/>
+        </w:rPr>
+        <w:t>% Wait a bit for the samples to come in.</w:t>
+      </w:r>
+    </w:p>
+    <w:p>
+      <w:pPr>
+        <w:autoSpaceDE w:val="0"/>
+        <w:autoSpaceDN w:val="0"/>
+        <w:adjustRightInd w:val="0"/>
+        <w:spacing w:after="0" w:line="240" w:lineRule="auto"/>
+        <w:rPr>
+          <w:rFonts w:ascii="Courier New" w:hAnsi="Courier New" w:cs="Courier New"/>
+          <w:sz w:val="16"/>
+          <w:szCs w:val="16"/>
+        </w:rPr>
+      </w:pPr>
+      <w:r>
+        <w:rPr>
+          <w:rFonts w:ascii="Courier New" w:hAnsi="Courier New" w:cs="Courier New"/>
+          <w:color w:val="000000"/>
+          <w:sz w:val="16"/>
+          <w:szCs w:val="16"/>
+        </w:rPr>
+        <w:t>signal_values</w:t>
+      </w:r>
+      <w:r>
+        <w:rPr>
+          <w:rFonts w:ascii="Courier New" w:hAnsi="Courier New" w:cs="Courier New"/>
+          <w:color w:val="000000"/>
+          <w:sz w:val="16"/>
+          <w:szCs w:val="16"/>
+          <w:lang w:val="en-US"/>
+        </w:rPr>
+        <w:t>1</w:t>
+      </w:r>
+      <w:r>
+        <w:rPr>
+          <w:rFonts w:ascii="Courier New" w:hAnsi="Courier New" w:cs="Courier New"/>
+          <w:color w:val="000000"/>
+          <w:sz w:val="16"/>
+          <w:szCs w:val="16"/>
+        </w:rPr>
+        <w:t xml:space="preserve"> = B.get_signals({</w:t>
+      </w:r>
+      <w:r>
+        <w:rPr>
+          <w:rFonts w:ascii="Courier New" w:hAnsi="Courier New" w:cs="Courier New"/>
+          <w:color w:val="A020F0"/>
+          <w:sz w:val="16"/>
+          <w:szCs w:val="16"/>
+        </w:rPr>
+        <w:t>'t'</w:t>
+      </w:r>
+      <w:r>
+        <w:rPr>
+          <w:rFonts w:ascii="Courier New" w:hAnsi="Courier New" w:cs="Courier New"/>
+          <w:color w:val="000000"/>
+          <w:sz w:val="16"/>
+          <w:szCs w:val="16"/>
+        </w:rPr>
+        <w:t xml:space="preserve">, </w:t>
+      </w:r>
+      <w:r>
+        <w:rPr>
+          <w:rFonts w:ascii="Courier New" w:hAnsi="Courier New" w:cs="Courier New"/>
+          <w:color w:val="A020F0"/>
+          <w:sz w:val="16"/>
+          <w:szCs w:val="16"/>
+        </w:rPr>
+        <w:t>'u'</w:t>
+      </w:r>
+      <w:r>
+        <w:rPr>
+          <w:rFonts w:ascii="Courier New" w:hAnsi="Courier New" w:cs="Courier New"/>
+          <w:color w:val="000000"/>
+          <w:sz w:val="16"/>
+          <w:szCs w:val="16"/>
+        </w:rPr>
+        <w:t xml:space="preserve">}, -9:0); </w:t>
+      </w:r>
+      <w:r>
+        <w:rPr>
+          <w:rFonts w:ascii="Courier New" w:hAnsi="Courier New" w:cs="Courier New"/>
+          <w:color w:val="3C763D"/>
+          <w:sz w:val="16"/>
+          <w:szCs w:val="16"/>
+        </w:rPr>
+        <w:t>% Get the last 10 stored samples of t and u.</w:t>
+      </w:r>
+    </w:p>
+    <w:p>
+      <w:pPr>
+        <w:autoSpaceDE w:val="0"/>
+        <w:autoSpaceDN w:val="0"/>
+        <w:adjustRightInd w:val="0"/>
+        <w:spacing w:after="0" w:line="240" w:lineRule="auto"/>
+        <w:rPr>
+          <w:rFonts w:ascii="Courier New" w:hAnsi="Courier New" w:cs="Courier New"/>
+          <w:sz w:val="16"/>
+          <w:szCs w:val="16"/>
+        </w:rPr>
+      </w:pPr>
+      <w:r>
+        <w:rPr>
+          <w:rFonts w:ascii="Courier New" w:hAnsi="Courier New" w:cs="Courier New"/>
+          <w:color w:val="000000"/>
+          <w:sz w:val="16"/>
+          <w:szCs w:val="16"/>
+        </w:rPr>
+        <w:lastRenderedPageBreak/>
+        <w:t>signal_values</w:t>
+      </w:r>
+      <w:r>
+        <w:rPr>
+          <w:rFonts w:ascii="Courier New" w:hAnsi="Courier New" w:cs="Courier New"/>
+          <w:color w:val="000000"/>
+          <w:sz w:val="16"/>
+          <w:szCs w:val="16"/>
+          <w:lang w:val="en-US"/>
+        </w:rPr>
+        <w:t>2</w:t>
+      </w:r>
+      <w:r>
+        <w:rPr>
+          <w:rFonts w:ascii="Courier New" w:hAnsi="Courier New" w:cs="Courier New"/>
+          <w:color w:val="000000"/>
+          <w:sz w:val="16"/>
+          <w:szCs w:val="16"/>
+        </w:rPr>
+        <w:t xml:space="preserve"> = B.get_signals({</w:t>
+      </w:r>
+      <w:r>
+        <w:rPr>
+          <w:rFonts w:ascii="Courier New" w:hAnsi="Courier New" w:cs="Courier New"/>
+          <w:color w:val="A020F0"/>
+          <w:sz w:val="16"/>
+          <w:szCs w:val="16"/>
+        </w:rPr>
+        <w:t>'t'</w:t>
+      </w:r>
+      <w:r>
+        <w:rPr>
+          <w:rFonts w:ascii="Courier New" w:hAnsi="Courier New" w:cs="Courier New"/>
+          <w:color w:val="000000"/>
+          <w:sz w:val="16"/>
+          <w:szCs w:val="16"/>
+        </w:rPr>
+        <w:t xml:space="preserve">, </w:t>
+      </w:r>
+      <w:r>
+        <w:rPr>
+          <w:rFonts w:ascii="Courier New" w:hAnsi="Courier New" w:cs="Courier New"/>
+          <w:color w:val="A020F0"/>
+          <w:sz w:val="16"/>
+          <w:szCs w:val="16"/>
+        </w:rPr>
+        <w:t>'u'</w:t>
+      </w:r>
+      <w:r>
+        <w:rPr>
+          <w:rFonts w:ascii="Courier New" w:hAnsi="Courier New" w:cs="Courier New"/>
+          <w:color w:val="000000"/>
+          <w:sz w:val="16"/>
+          <w:szCs w:val="16"/>
+        </w:rPr>
+        <w:t xml:space="preserve">}, 10:20); </w:t>
+      </w:r>
+      <w:r>
+        <w:rPr>
+          <w:rFonts w:ascii="Courier New" w:hAnsi="Courier New" w:cs="Courier New"/>
+          <w:color w:val="3C763D"/>
+          <w:sz w:val="16"/>
+          <w:szCs w:val="16"/>
+        </w:rPr>
+        <w:t>% Get the sample 10 to 20 of t and u.</w:t>
+      </w:r>
+    </w:p>
+    <w:p>
+      <w:pPr>
+        <w:autoSpaceDE w:val="0"/>
+        <w:autoSpaceDN w:val="0"/>
+        <w:adjustRightInd w:val="0"/>
+        <w:spacing w:after="0" w:line="240" w:lineRule="auto"/>
+        <w:rPr>
+          <w:rFonts w:ascii="Courier New" w:hAnsi="Courier New" w:cs="Courier New"/>
+          <w:sz w:val="16"/>
+          <w:szCs w:val="16"/>
+        </w:rPr>
+      </w:pPr>
+      <w:r>
+        <w:rPr>
+          <w:rFonts w:ascii="Courier New" w:hAnsi="Courier New" w:cs="Courier New"/>
+          <w:color w:val="000000"/>
+          <w:sz w:val="16"/>
+          <w:szCs w:val="16"/>
+        </w:rPr>
+        <w:t>signal_values</w:t>
+      </w:r>
+      <w:r>
+        <w:rPr>
+          <w:rFonts w:ascii="Courier New" w:hAnsi="Courier New" w:cs="Courier New"/>
+          <w:color w:val="000000"/>
+          <w:sz w:val="16"/>
+          <w:szCs w:val="16"/>
+          <w:lang w:val="en-US"/>
+        </w:rPr>
+        <w:t>3</w:t>
+      </w:r>
+      <w:r>
+        <w:rPr>
+          <w:rFonts w:ascii="Courier New" w:hAnsi="Courier New" w:cs="Courier New"/>
+          <w:color w:val="000000"/>
+          <w:sz w:val="16"/>
+          <w:szCs w:val="16"/>
+        </w:rPr>
+        <w:t xml:space="preserve"> = B.get_signal({</w:t>
+      </w:r>
+      <w:r>
+        <w:rPr>
+          <w:rFonts w:ascii="Courier New" w:hAnsi="Courier New" w:cs="Courier New"/>
+          <w:color w:val="A020F0"/>
+          <w:sz w:val="16"/>
+          <w:szCs w:val="16"/>
+        </w:rPr>
+        <w:t>'t'</w:t>
+      </w:r>
+      <w:r>
+        <w:rPr>
+          <w:rFonts w:ascii="Courier New" w:hAnsi="Courier New" w:cs="Courier New"/>
+          <w:color w:val="000000"/>
+          <w:sz w:val="16"/>
+          <w:szCs w:val="16"/>
+        </w:rPr>
+        <w:t xml:space="preserve">, </w:t>
+      </w:r>
+      <w:r>
+        <w:rPr>
+          <w:rFonts w:ascii="Courier New" w:hAnsi="Courier New" w:cs="Courier New"/>
+          <w:color w:val="A020F0"/>
+          <w:sz w:val="16"/>
+          <w:szCs w:val="16"/>
+        </w:rPr>
+        <w:t>'u'</w:t>
+      </w:r>
+      <w:r>
+        <w:rPr>
+          <w:rFonts w:ascii="Courier New" w:hAnsi="Courier New" w:cs="Courier New"/>
+          <w:color w:val="000000"/>
+          <w:sz w:val="16"/>
+          <w:szCs w:val="16"/>
+        </w:rPr>
+        <w:t xml:space="preserve">}); </w:t>
+      </w:r>
+      <w:r>
+        <w:rPr>
+          <w:rFonts w:ascii="Courier New" w:hAnsi="Courier New" w:cs="Courier New"/>
+          <w:color w:val="3C763D"/>
+          <w:sz w:val="16"/>
+          <w:szCs w:val="16"/>
+        </w:rPr>
+        <w:t>% Get all stored samples of t and u.</w:t>
+      </w:r>
+    </w:p>
+    <w:p>
+      <w:pPr>
+        <w:pStyle w:val="Heading2"/>
+      </w:pPr>
+    </w:p>
+    <w:p>
+      <w:pPr>
+        <w:pStyle w:val="Heading2"/>
+        <w:rPr>
+          <w:lang w:val="en-US"/>
+        </w:rPr>
+      </w:pPr>
+      <w:r>
+        <w:rPr>
+          <w:lang w:val="en-US"/>
+        </w:rPr>
+        <w:t>List of important MATLAB commands for ESP32-MATLAB communication</w:t>
+      </w:r>
+    </w:p>
+    <w:p>
+      <w:pPr>
+        <w:rPr>
+          <w:lang w:val="en-US"/>
+        </w:rPr>
+      </w:pPr>
+      <w:r>
+        <w:rPr>
+          <w:lang w:val="en-US"/>
+        </w:rPr>
+        <w:t xml:space="preserve">Let B denote a connected SppBluetooth object. </w:t>
+      </w:r>
+    </w:p>
+    <w:tbl>
+      <w:tblPr>
+        <w:tblStyle w:val="GridTable1Light-Accent1"/>
+        <w:tblW w:w="0" w:type="auto"/>
+        <w:tblLook w:val="0420" w:firstRow="1" w:lastRow="0" w:firstColumn="0" w:lastColumn="0" w:noHBand="0" w:noVBand="1"/>
+      </w:tblPr>
+      <w:tblGrid>
+        <w:gridCol w:w="2972"/>
+        <w:gridCol w:w="6044"/>
+      </w:tblGrid>
+      <w:tr>
+        <w:trPr>
+          <w:cnfStyle w:val="100000000000" w:firstRow="1" w:lastRow="0" w:firstColumn="0" w:lastColumn="0" w:oddVBand="0" w:evenVBand="0" w:oddHBand="0" w:evenHBand="0" w:firstRowFirstColumn="0" w:firstRowLastColumn="0" w:lastRowFirstColumn="0" w:lastRowLastColumn="0"/>
+        </w:trPr>
+        <w:tc>
+          <w:tcPr>
+            <w:tcW w:w="2972" w:type="dxa"/>
+          </w:tcPr>
+          <w:p>
+            <w:pPr>
+              <w:rPr>
+                <w:lang w:val="en-US"/>
+              </w:rPr>
+            </w:pPr>
+            <w:r>
+              <w:rPr>
+                <w:lang w:val="en-US"/>
+              </w:rPr>
+              <w:t>Property/function</w:t>
+            </w:r>
+          </w:p>
+        </w:tc>
+        <w:tc>
+          <w:tcPr>
+            <w:tcW w:w="6044" w:type="dxa"/>
+          </w:tcPr>
+          <w:p>
+            <w:pPr>
+              <w:rPr>
+                <w:lang w:val="en-US"/>
+              </w:rPr>
+            </w:pPr>
+            <w:r>
+              <w:rPr>
+                <w:lang w:val="en-US"/>
+              </w:rPr>
+              <w:t>Description/Behavior</w:t>
+            </w:r>
+          </w:p>
+        </w:tc>
+      </w:tr>
+      <w:tr>
+        <w:tc>
+          <w:tcPr>
+            <w:tcW w:w="2972" w:type="dxa"/>
+          </w:tcPr>
+          <w:p>
+            <w:pPr>
+              <w:rPr>
+                <w:rFonts w:ascii="Courier New" w:hAnsi="Courier New" w:cs="Courier New"/>
+                <w:sz w:val="18"/>
+                <w:szCs w:val="18"/>
+                <w:lang w:val="en-US"/>
+              </w:rPr>
+            </w:pPr>
+            <w:r>
+              <w:rPr>
+                <w:rFonts w:ascii="Courier New" w:hAnsi="Courier New" w:cs="Courier New"/>
+                <w:sz w:val="18"/>
+                <w:szCs w:val="18"/>
+                <w:lang w:val="en-US"/>
+              </w:rPr>
+              <w:t>b</w:t>
+            </w:r>
+            <w:r>
+              <w:rPr>
+                <w:rFonts w:ascii="Courier New" w:hAnsi="Courier New" w:cs="Courier New"/>
+                <w:sz w:val="18"/>
+                <w:szCs w:val="18"/>
+                <w:lang w:val="en-US"/>
+              </w:rPr>
+              <w:t xml:space="preserve"> = B.send_signals</w:t>
+            </w:r>
+            <w:r>
+              <w:rPr>
+                <w:rFonts w:ascii="Courier New" w:hAnsi="Courier New" w:cs="Courier New"/>
+                <w:sz w:val="18"/>
+                <w:szCs w:val="18"/>
+                <w:lang w:val="en-US"/>
+              </w:rPr>
+              <w:br/>
+              <w:t xml:space="preserve">B.send_signals = </w:t>
+            </w:r>
+            <w:r>
+              <w:rPr>
+                <w:rFonts w:ascii="Courier New" w:hAnsi="Courier New" w:cs="Courier New"/>
+                <w:sz w:val="18"/>
+                <w:szCs w:val="18"/>
+                <w:lang w:val="en-US"/>
+              </w:rPr>
+              <w:t>b</w:t>
+            </w:r>
+          </w:p>
+        </w:tc>
+        <w:tc>
+          <w:tcPr>
+            <w:tcW w:w="6044" w:type="dxa"/>
+          </w:tcPr>
+          <w:p>
+            <w:pPr>
+              <w:rPr>
+                <w:lang w:val="en-US"/>
+              </w:rPr>
+            </w:pPr>
+            <w:r>
+              <w:rPr>
+                <w:lang w:val="en-US"/>
+              </w:rPr>
+              <w:t>Gets/sets the ESP32 send_signal variable.</w:t>
+            </w:r>
+          </w:p>
+        </w:tc>
+      </w:tr>
+      <w:tr>
+        <w:tc>
+          <w:tcPr>
+            <w:tcW w:w="2972" w:type="dxa"/>
+          </w:tcPr>
+          <w:p>
+            <w:pPr>
+              <w:rPr>
+                <w:rFonts w:ascii="Courier New" w:hAnsi="Courier New" w:cs="Courier New"/>
+                <w:sz w:val="18"/>
+                <w:szCs w:val="18"/>
+                <w:lang w:val="en-US"/>
+              </w:rPr>
+            </w:pPr>
+            <w:r>
+              <w:rPr>
+                <w:rFonts w:ascii="Courier New" w:hAnsi="Courier New" w:cs="Courier New"/>
+                <w:sz w:val="18"/>
+                <w:szCs w:val="18"/>
+                <w:lang w:val="en-US"/>
+              </w:rPr>
+              <w:t>msg = B.ping()</w:t>
+            </w:r>
+          </w:p>
+        </w:tc>
+        <w:tc>
+          <w:tcPr>
+            <w:tcW w:w="6044" w:type="dxa"/>
+          </w:tcPr>
+          <w:p>
+            <w:pPr>
+              <w:rPr>
+                <w:lang w:val="en-US"/>
+              </w:rPr>
+            </w:pPr>
+            <w:r>
+              <w:rPr>
+                <w:lang w:val="en-US"/>
+              </w:rPr>
+              <w:t>Pings the ESP32. Msg.numbers contains local time of the ESP32.</w:t>
+            </w:r>
+          </w:p>
+        </w:tc>
+      </w:tr>
+      <w:tr>
+        <w:tc>
+          <w:tcPr>
+            <w:tcW w:w="2972" w:type="dxa"/>
+          </w:tcPr>
+          <w:p>
+            <w:pPr>
+              <w:rPr>
+                <w:rFonts w:ascii="Courier New" w:hAnsi="Courier New" w:cs="Courier New"/>
+                <w:color w:val="000000"/>
+                <w:sz w:val="18"/>
+                <w:szCs w:val="18"/>
+                <w:lang w:val="en-US"/>
+              </w:rPr>
+            </w:pPr>
+            <w:r>
+              <w:rPr>
+                <w:rFonts w:ascii="Courier New" w:hAnsi="Courier New" w:cs="Courier New"/>
+                <w:color w:val="000000"/>
+                <w:sz w:val="18"/>
+                <w:szCs w:val="18"/>
+              </w:rPr>
+              <w:t>B.send_signals_ratio</w:t>
+            </w:r>
+            <w:r>
+              <w:rPr>
+                <w:rFonts w:ascii="Courier New" w:hAnsi="Courier New" w:cs="Courier New"/>
+                <w:color w:val="000000"/>
+                <w:sz w:val="18"/>
+                <w:szCs w:val="18"/>
+                <w:lang w:val="en-US"/>
+              </w:rPr>
+              <w:t xml:space="preserve"> = n</w:t>
+            </w:r>
+          </w:p>
+          <w:p>
+            <w:pPr>
+              <w:rPr>
+                <w:rFonts w:ascii="Courier New" w:hAnsi="Courier New" w:cs="Courier New"/>
+                <w:b/>
+                <w:bCs/>
+                <w:sz w:val="18"/>
+                <w:szCs w:val="18"/>
+                <w:lang w:val="en-US"/>
+              </w:rPr>
+            </w:pPr>
+            <w:r>
+              <w:rPr>
+                <w:rFonts w:ascii="Courier New" w:hAnsi="Courier New" w:cs="Courier New"/>
+                <w:sz w:val="18"/>
+                <w:szCs w:val="18"/>
+                <w:lang w:val="en-US"/>
+              </w:rPr>
+              <w:t xml:space="preserve">n = </w:t>
+            </w:r>
+            <w:r>
+              <w:rPr>
+                <w:rFonts w:ascii="Courier New" w:hAnsi="Courier New" w:cs="Courier New"/>
+                <w:color w:val="000000"/>
+                <w:sz w:val="18"/>
+                <w:szCs w:val="18"/>
+              </w:rPr>
+              <w:t>B.send_signals_ratio</w:t>
+            </w:r>
+          </w:p>
+        </w:tc>
+        <w:tc>
+          <w:tcPr>
+            <w:tcW w:w="6044" w:type="dxa"/>
+          </w:tcPr>
+          <w:p>
+            <w:pPr>
+              <w:rPr>
+                <w:lang w:val="en-US"/>
+              </w:rPr>
+            </w:pPr>
+            <w:r>
+              <w:rPr>
+                <w:lang w:val="en-US"/>
+              </w:rPr>
+              <w:t xml:space="preserve">Gets/sets the ESP32 </w:t>
+            </w:r>
+            <w:r>
+              <w:rPr>
+                <w:rFonts w:ascii="Courier New" w:hAnsi="Courier New" w:cs="Courier New"/>
+                <w:color w:val="000000"/>
+                <w:sz w:val="18"/>
+                <w:szCs w:val="18"/>
+              </w:rPr>
+              <w:t>send_signals_ratio</w:t>
+            </w:r>
+            <w:r>
+              <w:rPr>
+                <w:rFonts w:ascii="Courier New" w:hAnsi="Courier New" w:cs="Courier New"/>
+                <w:color w:val="000000"/>
+                <w:sz w:val="18"/>
+                <w:szCs w:val="18"/>
+                <w:lang w:val="en-US"/>
+              </w:rPr>
+              <w:t xml:space="preserve"> </w:t>
+            </w:r>
+            <w:r>
+              <w:t>variable.</w:t>
+            </w:r>
+          </w:p>
+        </w:tc>
+      </w:tr>
+      <w:tr>
+        <w:tc>
+          <w:tcPr>
+            <w:tcW w:w="2972" w:type="dxa"/>
+          </w:tcPr>
+          <w:p>
+            <w:pPr>
+              <w:rPr>
+                <w:rFonts w:ascii="Courier New" w:hAnsi="Courier New" w:cs="Courier New"/>
+                <w:color w:val="000000"/>
+                <w:sz w:val="18"/>
+                <w:szCs w:val="18"/>
+                <w:lang w:val="en-US"/>
+              </w:rPr>
+            </w:pPr>
+            <w:r>
+              <w:rPr>
+                <w:rFonts w:ascii="Courier New" w:hAnsi="Courier New" w:cs="Courier New"/>
+                <w:color w:val="000000"/>
+                <w:sz w:val="18"/>
+                <w:szCs w:val="18"/>
+                <w:lang w:val="en-US"/>
+              </w:rPr>
+              <w:t>b = B.is_connected</w:t>
+            </w:r>
+          </w:p>
+        </w:tc>
+        <w:tc>
+          <w:tcPr>
+            <w:tcW w:w="6044" w:type="dxa"/>
+          </w:tcPr>
+          <w:p>
+            <w:pPr>
+              <w:rPr>
+                <w:lang w:val="en-US"/>
+              </w:rPr>
+            </w:pPr>
+            <w:r>
+              <w:rPr>
+                <w:lang w:val="en-US"/>
+              </w:rPr>
+              <w:t>Checks if the connection is still alive.</w:t>
+            </w:r>
+          </w:p>
+        </w:tc>
+      </w:tr>
+      <w:tr>
+        <w:tc>
+          <w:tcPr>
+            <w:tcW w:w="2972" w:type="dxa"/>
+          </w:tcPr>
+          <w:p>
+            <w:pPr>
+              <w:rPr>
+                <w:rFonts w:ascii="Courier New" w:hAnsi="Courier New" w:cs="Courier New"/>
+                <w:color w:val="000000"/>
+                <w:sz w:val="18"/>
+                <w:szCs w:val="18"/>
+                <w:lang w:val="en-US"/>
+              </w:rPr>
+            </w:pPr>
+            <w:r>
+              <w:rPr>
+                <w:rFonts w:ascii="Courier New" w:hAnsi="Courier New" w:cs="Courier New"/>
+                <w:color w:val="000000"/>
+                <w:sz w:val="18"/>
+                <w:szCs w:val="18"/>
+                <w:lang w:val="en-US"/>
+              </w:rPr>
+              <w:t>B.get_signals</w:t>
+            </w:r>
+          </w:p>
+        </w:tc>
+        <w:tc>
+          <w:tcPr>
+            <w:tcW w:w="6044" w:type="dxa"/>
+          </w:tcPr>
+          <w:p>
+            <w:pPr>
+              <w:rPr>
+                <w:lang w:val="en-US"/>
+              </w:rPr>
+            </w:pPr>
+            <w:r>
+              <w:rPr>
+                <w:lang w:val="en-US"/>
+              </w:rPr>
+              <w:t>Get stored signals.</w:t>
+            </w:r>
+            <w:bookmarkStart w:id="0" w:name="_GoBack"/>
+            <w:bookmarkEnd w:id="0"/>
+          </w:p>
+        </w:tc>
+      </w:tr>
+    </w:tbl>
+    <w:p>
+      <w:pPr>
+        <w:rPr>
+          <w:lang w:val="en-US"/>
+        </w:rPr>
+      </w:pPr>
+    </w:p>
+    <w:p>
+      <w:pPr>
+        <w:pStyle w:val="Heading2"/>
+        <w:rPr>
+          <w:lang w:val="en-US"/>
+        </w:rPr>
+      </w:pPr>
+      <w:r>
+        <w:rPr>
+          <w:lang w:val="en-US"/>
+        </w:rPr>
+        <w:t>Emulated exoskeleton control system</w:t>
+      </w:r>
+    </w:p>
+    <w:p>
+      <w:pPr>
+        <w:rPr>
+          <w:lang w:val="en-US"/>
+        </w:rPr>
+      </w:pPr>
+      <w:r>
+        <w:rPr>
+          <w:lang w:val="en-US"/>
+        </w:rPr>
+        <w:t>A small test is performed t</w:t>
+      </w:r>
+      <w:r>
+        <w:rPr>
+          <w:lang w:val="en-US"/>
+        </w:rPr>
+        <w:t xml:space="preserve">o get a feeling for the real-time performance of </w:t>
+      </w:r>
+      <w:r>
+        <w:rPr>
+          <w:lang w:val="en-US"/>
+        </w:rPr>
+        <w:t>a simulated closed loop exoskeleton control system</w:t>
+      </w:r>
+      <w:r>
+        <w:rPr>
+          <w:lang w:val="en-US"/>
+        </w:rPr>
+        <w:t xml:space="preserve"> depicted on </w:t>
+      </w:r>
+      <w:r>
+        <w:rPr>
+          <w:lang w:val="en-US"/>
+        </w:rPr>
+        <w:fldChar w:fldCharType="begin"/>
+      </w:r>
+      <w:r>
+        <w:rPr>
+          <w:lang w:val="en-US"/>
+        </w:rPr>
+        <w:instrText xml:space="preserve"> REF _Ref36197256 \h </w:instrText>
+      </w:r>
+      <w:r>
+        <w:rPr>
+          <w:lang w:val="en-US"/>
+        </w:rPr>
+      </w:r>
+      <w:r>
+        <w:rPr>
+          <w:lang w:val="en-US"/>
+        </w:rPr>
+        <w:fldChar w:fldCharType="separate"/>
+      </w:r>
+      <w:r>
+        <w:t xml:space="preserve">Figure </w:t>
+      </w:r>
+      <w:r>
+        <w:rPr>
+          <w:noProof/>
+        </w:rPr>
+        <w:t>1</w:t>
+      </w:r>
+      <w:r>
+        <w:rPr>
+          <w:lang w:val="en-US"/>
+        </w:rPr>
+        <w:fldChar w:fldCharType="end"/>
+      </w:r>
+      <w:r>
+        <w:rPr>
+          <w:lang w:val="en-US"/>
+        </w:rPr>
+        <w:t xml:space="preserve">. </w:t>
+      </w:r>
+      <w:r>
+        <w:rPr>
+          <w:lang w:val="en-US"/>
+        </w:rPr>
+        <w:t xml:space="preserve">To create a realistic </w:t>
+      </w:r>
+      <w:r>
+        <w:rPr>
+          <w:lang w:val="en-US"/>
+        </w:rPr>
+        <w:t>data processing load on Matlab</w:t>
+      </w:r>
+      <w:r>
+        <w:rPr>
+          <w:lang w:val="en-US"/>
+        </w:rPr>
+        <w:t>, two sensor armbands are simultaneous transmitting their data to Matlab for processing.</w:t>
+      </w:r>
+      <w:r>
+        <w:rPr>
+          <w:lang w:val="en-US"/>
+        </w:rPr>
+        <w:t xml:space="preserve"> </w:t>
+      </w:r>
+      <w:r>
+        <w:rPr>
+          <w:lang w:val="en-US"/>
+        </w:rPr>
+        <w:fldChar w:fldCharType="begin"/>
+      </w:r>
+      <w:r>
+        <w:rPr>
+          <w:lang w:val="en-US"/>
+        </w:rPr>
+        <w:instrText xml:space="preserve"> REF _Ref36198081 \h </w:instrText>
+      </w:r>
+      <w:r>
+        <w:rPr>
+          <w:lang w:val="en-US"/>
+        </w:rPr>
+      </w:r>
+      <w:r>
+        <w:rPr>
+          <w:lang w:val="en-US"/>
+        </w:rPr>
+        <w:fldChar w:fldCharType="separate"/>
+      </w:r>
+      <w:r>
+        <w:t xml:space="preserve">Figure </w:t>
+      </w:r>
+      <w:r>
+        <w:rPr>
+          <w:noProof/>
+        </w:rPr>
+        <w:t>2</w:t>
+      </w:r>
+      <w:r>
+        <w:rPr>
+          <w:lang w:val="en-US"/>
+        </w:rPr>
+        <w:fldChar w:fldCharType="end"/>
+      </w:r>
+      <w:r>
+        <w:rPr>
+          <w:lang w:val="en-US"/>
+        </w:rPr>
+        <w:t xml:space="preserve"> depicts the units used for the test setup.</w:t>
+      </w:r>
+      <w:r>
+        <w:rPr>
+          <w:lang w:val="en-US"/>
+        </w:rPr>
+        <w:t xml:space="preserve"> The devices used for the test includes: </w:t>
+      </w:r>
+    </w:p>
+    <w:tbl>
+      <w:tblPr>
+        <w:tblStyle w:val="TableGrid"/>
+        <w:tblW w:w="0" w:type="auto"/>
+        <w:tblLook w:val="04A0" w:firstRow="1" w:lastRow="0" w:firstColumn="1" w:lastColumn="0" w:noHBand="0" w:noVBand="1"/>
+      </w:tblPr>
+      <w:tblGrid>
+        <w:gridCol w:w="2689"/>
+        <w:gridCol w:w="6327"/>
+      </w:tblGrid>
+      <w:tr>
+        <w:tc>
+          <w:tcPr>
+            <w:tcW w:w="2689" w:type="dxa"/>
+          </w:tcPr>
+          <w:p>
+            <w:pPr>
+              <w:rPr>
+                <w:lang w:val="en-US"/>
+              </w:rPr>
+            </w:pPr>
+            <w:r>
+              <w:rPr>
+                <w:lang w:val="en-US"/>
+              </w:rPr>
+              <w:t>Unit</w:t>
+            </w:r>
+          </w:p>
+        </w:tc>
+        <w:tc>
+          <w:tcPr>
+            <w:tcW w:w="6327" w:type="dxa"/>
+          </w:tcPr>
+          <w:p>
+            <w:pPr>
+              <w:rPr>
+                <w:lang w:val="en-US"/>
+              </w:rPr>
+            </w:pPr>
+            <w:r>
+              <w:rPr>
+                <w:lang w:val="en-US"/>
+              </w:rPr>
+              <w:t>Description/function</w:t>
+            </w:r>
+          </w:p>
+        </w:tc>
+      </w:tr>
+      <w:tr>
+        <w:tc>
+          <w:tcPr>
+            <w:tcW w:w="2689" w:type="dxa"/>
+          </w:tcPr>
+          <w:p>
+            <w:pPr>
+              <w:rPr>
+                <w:sz w:val="20"/>
+                <w:szCs w:val="20"/>
+                <w:lang w:val="en-US"/>
+              </w:rPr>
+            </w:pPr>
+            <w:r>
+              <w:rPr>
+                <w:sz w:val="20"/>
+                <w:szCs w:val="20"/>
+                <w:lang w:val="en-US"/>
+              </w:rPr>
+              <w:t>Matlab</w:t>
+            </w:r>
+          </w:p>
+        </w:tc>
+        <w:tc>
+          <w:tcPr>
+            <w:tcW w:w="6327" w:type="dxa"/>
+          </w:tcPr>
+          <w:p>
+            <w:pPr>
+              <w:rPr>
+                <w:sz w:val="20"/>
+                <w:szCs w:val="20"/>
+                <w:lang w:val="en-US"/>
+              </w:rPr>
+            </w:pPr>
+            <w:r>
+              <w:rPr>
+                <w:sz w:val="20"/>
+                <w:szCs w:val="20"/>
+                <w:lang w:val="en-US"/>
+              </w:rPr>
+              <w:t>Controller and Bluetooth master</w:t>
+            </w:r>
+            <w:r>
+              <w:rPr>
+                <w:sz w:val="20"/>
+                <w:szCs w:val="20"/>
+                <w:lang w:val="en-US"/>
+              </w:rPr>
+              <w:t>.</w:t>
+            </w:r>
+          </w:p>
+        </w:tc>
+      </w:tr>
+      <w:tr>
+        <w:tc>
+          <w:tcPr>
+            <w:tcW w:w="2689" w:type="dxa"/>
+          </w:tcPr>
+          <w:p>
+            <w:pPr>
+              <w:rPr>
+                <w:sz w:val="20"/>
+                <w:szCs w:val="20"/>
+                <w:lang w:val="en-US"/>
+              </w:rPr>
+            </w:pPr>
+            <w:r>
+              <w:rPr>
+                <w:sz w:val="20"/>
+                <w:szCs w:val="20"/>
+                <w:lang w:val="en-US"/>
+              </w:rPr>
+              <w:t>Motor Controller (ESP32</w:t>
+            </w:r>
+            <w:r>
+              <w:rPr>
+                <w:sz w:val="20"/>
+                <w:szCs w:val="20"/>
+                <w:lang w:val="en-US"/>
+              </w:rPr>
+              <w:t xml:space="preserve"> #1</w:t>
+            </w:r>
+            <w:r>
+              <w:rPr>
+                <w:sz w:val="20"/>
+                <w:szCs w:val="20"/>
+                <w:lang w:val="en-US"/>
+              </w:rPr>
+              <w:t>)</w:t>
+            </w:r>
+          </w:p>
+        </w:tc>
+        <w:tc>
+          <w:tcPr>
+            <w:tcW w:w="6327" w:type="dxa"/>
+          </w:tcPr>
+          <w:p>
+            <w:pPr>
+              <w:rPr>
+                <w:sz w:val="20"/>
+                <w:szCs w:val="20"/>
+                <w:lang w:val="en-US"/>
+              </w:rPr>
+            </w:pPr>
+            <w:r>
+              <w:rPr>
+                <w:sz w:val="20"/>
+                <w:szCs w:val="20"/>
+                <w:lang w:val="en-US"/>
+              </w:rPr>
+              <w:t>Board name: “demo_motor_controller”. Simulates a first order transfer function.</w:t>
+            </w:r>
+          </w:p>
+        </w:tc>
+      </w:tr>
+      <w:tr>
+        <w:tc>
+          <w:tcPr>
+            <w:tcW w:w="2689" w:type="dxa"/>
+          </w:tcPr>
+          <w:p>
+            <w:pPr>
+              <w:rPr>
+                <w:sz w:val="20"/>
+                <w:szCs w:val="20"/>
+                <w:lang w:val="en-US"/>
+              </w:rPr>
+            </w:pPr>
+            <w:r>
+              <w:rPr>
+                <w:sz w:val="20"/>
+                <w:szCs w:val="20"/>
+                <w:lang w:val="en-US"/>
+              </w:rPr>
+              <w:t>Left Sensor Band (ESP32 #2)</w:t>
+            </w:r>
+          </w:p>
+        </w:tc>
+        <w:tc>
+          <w:tcPr>
+            <w:tcW w:w="6327" w:type="dxa"/>
+          </w:tcPr>
+          <w:p>
+            <w:pPr>
+              <w:rPr>
+                <w:sz w:val="20"/>
+                <w:szCs w:val="20"/>
+                <w:lang w:val="en-US"/>
+              </w:rPr>
+            </w:pPr>
+            <w:r>
+              <w:rPr>
+                <w:sz w:val="20"/>
+                <w:szCs w:val="20"/>
+                <w:lang w:val="en-US"/>
+              </w:rPr>
+              <w:t>Board name: “demo_left_sensor_band”.</w:t>
+            </w:r>
+          </w:p>
+        </w:tc>
+      </w:tr>
+      <w:tr>
+        <w:tc>
+          <w:tcPr>
+            <w:tcW w:w="2689" w:type="dxa"/>
+          </w:tcPr>
+          <w:p>
+            <w:pPr>
+              <w:rPr>
+                <w:sz w:val="20"/>
+                <w:szCs w:val="20"/>
+                <w:lang w:val="en-US"/>
+              </w:rPr>
+            </w:pPr>
+            <w:r>
+              <w:rPr>
+                <w:sz w:val="20"/>
+                <w:szCs w:val="20"/>
+                <w:lang w:val="en-US"/>
+              </w:rPr>
+              <w:t>Right Sensor Band (ESP32 #3)</w:t>
+            </w:r>
+          </w:p>
+        </w:tc>
+        <w:tc>
+          <w:tcPr>
+            <w:tcW w:w="6327" w:type="dxa"/>
+          </w:tcPr>
+          <w:p>
+            <w:pPr>
+              <w:rPr>
+                <w:sz w:val="20"/>
+                <w:szCs w:val="20"/>
+                <w:lang w:val="en-US"/>
+              </w:rPr>
+            </w:pPr>
+            <w:r>
+              <w:rPr>
+                <w:sz w:val="20"/>
+                <w:szCs w:val="20"/>
+                <w:lang w:val="en-US"/>
+              </w:rPr>
+              <w:t>Board name: “right_sensor_band”. Same function as the Left Sensor Band above.</w:t>
+            </w:r>
+          </w:p>
+        </w:tc>
+      </w:tr>
+    </w:tbl>
+    <w:p>
+      <w:pPr>
+        <w:rPr>
+          <w:lang w:val="en-US"/>
+        </w:rPr>
+      </w:pPr>
+      <w:r>
+        <w:rPr>
+          <w:lang w:val="en-US"/>
+        </w:rPr>
+        <w:t xml:space="preserve"> </w:t>
+      </w:r>
+    </w:p>
+    <w:p>
+      <w:pPr>
+        <w:rPr>
+          <w:lang w:val="en-US"/>
+        </w:rPr>
+      </w:pPr>
+      <w:r>
+        <w:rPr>
+          <w:lang w:val="en-US"/>
+        </w:rPr>
+        <w:t xml:space="preserve">For an example see the </w:t>
+      </w:r>
+      <w:r>
+        <w:rPr>
+          <w:rFonts w:ascii="Courier New" w:hAnsi="Courier New" w:cs="Courier New"/>
+          <w:lang w:val="en-US"/>
+        </w:rPr>
+        <w:t>SppBluetooth_test.m</w:t>
+      </w:r>
+      <w:r>
+        <w:rPr>
+          <w:lang w:val="en-US"/>
+        </w:rPr>
+        <w:t>.</w:t>
+      </w:r>
+    </w:p>
+    <w:tbl>
+      <w:tblPr>
+        <w:tblStyle w:val="TableGrid"/>
+        <w:tblW w:w="0" w:type="auto"/>
+        <w:tblLook w:val="04A0" w:firstRow="1" w:lastRow="0" w:firstColumn="1" w:lastColumn="0" w:noHBand="0" w:noVBand="1"/>
+      </w:tblPr>
+      <w:tblGrid>
+        <w:gridCol w:w="4166"/>
+        <w:gridCol w:w="4850"/>
+      </w:tblGrid>
+      <w:tr>
+        <w:tc>
+          <w:tcPr>
+            <w:tcW w:w="4508" w:type="dxa"/>
+          </w:tcPr>
+          <w:p>
+            <w:pPr>
+              <w:keepNext/>
+              <w:jc w:val="center"/>
+            </w:pPr>
+            <w:r>
+              <w:rPr>
+                <w:noProof/>
+                <w:lang w:val="en-US"/>
+              </w:rPr>
+              <w:drawing>
+                <wp:inline distT="0" distB="0" distL="0" distR="0" wp14:anchorId="6D8BAADF" wp14:editId="2E095851">
+                  <wp:extent cx="2535382" cy="2361120"/>
+                  <wp:effectExtent l="0" t="0" r="0" b="1270"/>
+                  <wp:docPr id="3" name="Picture 3"/>
+                  <wp:cNvGraphicFramePr>
+                    <a:graphicFrameLocks xmlns:a="http://schemas.openxmlformats.org/drawingml/2006/main" noChangeAspect="1"/>
+                  </wp:cNvGraphicFramePr>
+                  <a:graphic xmlns:a="http://schemas.openxmlformats.org/drawingml/2006/main">
+                    <a:graphicData uri="http://schemas.openxmlformats.org/drawingml/2006/picture">
+                      <pic:pic xmlns:pic="http://schemas.openxmlformats.org/drawingml/2006/picture">
+                        <pic:nvPicPr>
+                          <pic:cNvPr id="0" name="Picture 3"/>
+                          <pic:cNvPicPr>
+                            <a:picLocks noChangeAspect="1" noChangeArrowheads="1"/>
+                          </pic:cNvPicPr>
+                        </pic:nvPicPr>
+                        <pic:blipFill>
+                          <a:blip r:embed="rId8">
+                            <a:extLst>
+                              <a:ext uri="{28A0092B-C50C-407E-A947-70E740481C1C}">
+                                <a14:useLocalDpi xmlns:a14="http://schemas.microsoft.com/office/drawing/2010/main" val="0"/>
+                              </a:ext>
+                            </a:extLst>
+                          </a:blip>
+                          <a:srcRect/>
+                          <a:stretch>
+                            <a:fillRect/>
+                          </a:stretch>
+                        </pic:blipFill>
+                        <pic:spPr bwMode="auto">
+                          <a:xfrm>
+                            <a:off x="0" y="0"/>
+                            <a:ext cx="2568056" cy="2391548"/>
+                          </a:xfrm>
+                          <a:prstGeom prst="rect">
+                            <a:avLst/>
+                          </a:prstGeom>
+                          <a:noFill/>
+                          <a:ln>
+                            <a:noFill/>
+                          </a:ln>
+                        </pic:spPr>
+                      </pic:pic>
+                    </a:graphicData>
+                  </a:graphic>
+                </wp:inline>
+              </w:drawing>
+            </w:r>
+          </w:p>
+          <w:p>
+            <w:pPr>
+              <w:pStyle w:val="Caption"/>
+              <w:jc w:val="center"/>
+              <w:rPr>
+                <w:lang w:val="en-US"/>
+              </w:rPr>
+            </w:pPr>
+            <w:bookmarkStart w:id="1" w:name="_Ref36197256"/>
+            <w:r>
+              <w:t xml:space="preserve">Figure </w:t>
+            </w:r>
+            <w:fldSimple w:instr=" SEQ Figure \* ARABIC ">
+              <w:r>
+                <w:rPr>
+                  <w:noProof/>
+                </w:rPr>
+                <w:t>1</w:t>
+              </w:r>
+            </w:fldSimple>
+            <w:bookmarkEnd w:id="1"/>
+            <w:r>
+              <w:rPr>
+                <w:lang w:val="en-US"/>
+              </w:rPr>
+              <w:t xml:space="preserve"> - Closed loop simulation of exoskeleton</w:t>
+            </w:r>
+          </w:p>
+          <w:p>
+            <w:pPr>
+              <w:rPr>
+                <w:lang w:val="en-US"/>
+              </w:rPr>
+            </w:pPr>
+          </w:p>
+        </w:tc>
+        <w:tc>
+          <w:tcPr>
+            <w:tcW w:w="4508" w:type="dxa"/>
+          </w:tcPr>
+          <w:p>
+            <w:pPr>
+              <w:keepNext/>
+              <w:jc w:val="center"/>
+            </w:pPr>
+            <w:r>
+              <w:object w:dxaOrig="10890" w:dyaOrig="5400" w14:anchorId="637575F9">
+                <v:shapetype id="_x0000_t75" coordsize="21600,21600" o:spt="75" o:preferrelative="t" path="m@4@5l@4@11@9@11@9@5xe" filled="f" stroked="f">
+                  <v:stroke joinstyle="miter"/>
+                  <v:formulas>
+                    <v:f eqn="if lineDrawn pixelLineWidth 0"/>
+                    <v:f eqn="sum @0 1 0"/>
+                    <v:f eqn="sum 0 0 @1"/>
+                    <v:f eqn="prod @2 1 2"/>
+                    <v:f eqn="prod @3 21600 pixelWidth"/>
+                    <v:f eqn="prod @3 21600 pixelHeight"/>
+                    <v:f eqn="sum @0 0 1"/>
+                    <v:f eqn="prod @6 1 2"/>
+                    <v:f eqn="prod @7 21600 pixelWidth"/>
+                    <v:f eqn="sum @8 21600 0"/>
+                    <v:f eqn="prod @7 21600 pixelHeight"/>
+                    <v:f eqn="sum @10 21600 0"/>
+                  </v:formulas>
+                  <v:path o:extrusionok="f" gradientshapeok="t" o:connecttype="rect"/>
+                  <o:lock v:ext="edit" aspectratio="t"/>
+                </v:shapetype>
+                <v:shape id="_x0000_i1046" type="#_x0000_t75" style="width:234.25pt;height:115.95pt" o:ole="">
+                  <v:imagedata r:id="rId9" o:title=""/>
+                </v:shape>
+                <o:OLEObject Type="Embed" ProgID="PBrush" ShapeID="_x0000_i1046" DrawAspect="Content" ObjectID="_1646816076" r:id="rId10"/>
+              </w:object>
+            </w:r>
+          </w:p>
+          <w:p>
+            <w:pPr>
+              <w:pStyle w:val="Caption"/>
+              <w:jc w:val="center"/>
+              <w:rPr>
+                <w:lang w:val="en-US"/>
+              </w:rPr>
+            </w:pPr>
+            <w:bookmarkStart w:id="2" w:name="_Ref36198081"/>
+            <w:r>
+              <w:t xml:space="preserve">Figure </w:t>
+            </w:r>
+            <w:fldSimple w:instr=" SEQ Figure \* ARABIC ">
+              <w:r>
+                <w:rPr>
+                  <w:noProof/>
+                </w:rPr>
+                <w:t>2</w:t>
+              </w:r>
+            </w:fldSimple>
+            <w:bookmarkEnd w:id="2"/>
+            <w:r>
+              <w:rPr>
+                <w:lang w:val="en-US"/>
+              </w:rPr>
+              <w:t xml:space="preserve"> - Test setup configuration. </w:t>
+            </w:r>
+            <w:r>
+              <w:rPr>
+                <w:noProof/>
+              </w:rPr>
+              <w:t xml:space="preserve"> </w:t>
+            </w:r>
+            <w:r>
+              <w:rPr>
+                <w:noProof/>
+                <w:lang w:val="en-US"/>
+              </w:rPr>
+              <w:t>Black arrows indicate normal communication, while red arrows indicate periodic sending of signals when its local "send_signals" variable is true.</w:t>
+            </w:r>
+          </w:p>
+          <w:p>
+            <w:pPr>
+              <w:rPr>
+                <w:lang w:val="en-US"/>
+              </w:rPr>
+            </w:pPr>
+          </w:p>
+        </w:tc>
+      </w:tr>
+    </w:tbl>
     <w:p>
       <w:pPr>
         <w:rPr>
@@ -4837,6 +7578,7 @@
     <w:lsdException w:name="HTML Sample" w:semiHidden="1" w:unhideWhenUsed="1"/>
     <w:lsdException w:name="HTML Typewriter" w:semiHidden="1" w:unhideWhenUsed="1"/>
     <w:lsdException w:name="HTML Variable" w:semiHidden="1" w:unhideWhenUsed="1"/>
+    <w:lsdException w:name="Normal Table" w:semiHidden="1" w:unhideWhenUsed="1"/>
     <w:lsdException w:name="annotation subject" w:semiHidden="1" w:unhideWhenUsed="1"/>
     <w:lsdException w:name="No List" w:semiHidden="1" w:unhideWhenUsed="1"/>
     <w:lsdException w:name="Outline List 1" w:semiHidden="1" w:unhideWhenUsed="1"/>
@@ -4882,9 +7624,11 @@
     <w:lsdException w:name="Table Subtle 1" w:semiHidden="1" w:unhideWhenUsed="1"/>
     <w:lsdException w:name="Table Subtle 2" w:semiHidden="1" w:unhideWhenUsed="1"/>
     <w:lsdException w:name="Table Web 1" w:semiHidden="1" w:unhideWhenUsed="1"/>
+    <w:lsdException w:name="Table Web 2" w:semiHidden="1" w:unhideWhenUsed="1"/>
     <w:lsdException w:name="Table Web 3" w:semiHidden="1" w:unhideWhenUsed="1"/>
     <w:lsdException w:name="Balloon Text" w:semiHidden="1" w:unhideWhenUsed="1"/>
     <w:lsdException w:name="Table Grid" w:uiPriority="39"/>
+    <w:lsdException w:name="Table Theme" w:semiHidden="1" w:unhideWhenUsed="1"/>
     <w:lsdException w:name="Placeholder Text" w:semiHidden="1"/>
     <w:lsdException w:name="No Spacing" w:uiPriority="1" w:qFormat="1"/>
     <w:lsdException w:name="Light Shading" w:uiPriority="60"/>
@@ -5730,7 +8474,7 @@
 </file>
 
 <file path=customXml/itemProps1.xml><?xml version="1.0" encoding="utf-8"?>
-<ds:datastoreItem xmlns:ds="http://schemas.openxmlformats.org/officeDocument/2006/customXml" ds:itemID="{3A9C478D-7158-4BA6-BA71-4F8F7E3CB42E}">
+<ds:datastoreItem xmlns:ds="http://schemas.openxmlformats.org/officeDocument/2006/customXml" ds:itemID="{E49D491A-B709-449D-A78F-6D41AA48DD8C}">
   <ds:schemaRefs>
     <ds:schemaRef ds:uri="http://schemas.openxmlformats.org/officeDocument/2006/bibliography"/>
   </ds:schemaRefs>

</xml_diff>